<commit_message>
thanked the first author
he was amazing :)
</commit_message>
<xml_diff>
--- a/Youssef_Khaled_ELC4015_Report_Final.docx
+++ b/Youssef_Khaled_ELC4015_Report_Final.docx
@@ -843,8 +843,6 @@
         </w:rPr>
         <w:t>November</w:t>
       </w:r>
-      <w:bookmarkStart w:id="3" w:name="_GoBack"/>
-      <w:bookmarkEnd w:id="3"/>
       <w:r>
         <w:rPr>
           <w:rFonts w:ascii="TimesNewRomanPSMT" w:hAnsi="TimesNewRomanPSMT"/>
@@ -885,7 +883,7 @@
         <w:br w:type="page"/>
       </w:r>
     </w:p>
-    <w:bookmarkStart w:id="4" w:name="_Toc211991391" w:displacedByCustomXml="next"/>
+    <w:bookmarkStart w:id="3" w:name="_Toc213084056" w:displacedByCustomXml="next"/>
     <w:sdt>
       <w:sdtPr>
         <w:rPr>
@@ -922,7 +920,7 @@
           <w:r>
             <w:t>Contents</w:t>
           </w:r>
-          <w:bookmarkEnd w:id="4"/>
+          <w:bookmarkEnd w:id="3"/>
         </w:p>
         <w:p>
           <w:pPr>
@@ -945,7 +943,7 @@
           <w:r>
             <w:fldChar w:fldCharType="separate"/>
           </w:r>
-          <w:hyperlink w:anchor="_Toc211991391" w:history="1">
+          <w:hyperlink w:anchor="_Toc213084056" w:history="1">
             <w:r>
               <w:rPr>
                 <w:rStyle w:val="Hyperlink"/>
@@ -988,7 +986,7 @@
                 <w:noProof/>
                 <w:webHidden/>
               </w:rPr>
-              <w:instrText xml:space="preserve"> PAGEREF _Toc211991391 \h </w:instrText>
+              <w:instrText xml:space="preserve"> PAGEREF _Toc213084056 \h </w:instrText>
             </w:r>
             <w:r>
               <w:rPr>
@@ -1031,7 +1029,7 @@
               <w:noProof/>
             </w:rPr>
           </w:pPr>
-          <w:hyperlink w:anchor="_Toc211991392" w:history="1">
+          <w:hyperlink w:anchor="_Toc213084057" w:history="1">
             <w:r>
               <w:rPr>
                 <w:rStyle w:val="Hyperlink"/>
@@ -1074,7 +1072,7 @@
                 <w:noProof/>
                 <w:webHidden/>
               </w:rPr>
-              <w:instrText xml:space="preserve"> PAGEREF _Toc211991392 \h </w:instrText>
+              <w:instrText xml:space="preserve"> PAGEREF _Toc213084057 \h </w:instrText>
             </w:r>
             <w:r>
               <w:rPr>
@@ -1117,7 +1115,7 @@
               <w:noProof/>
             </w:rPr>
           </w:pPr>
-          <w:hyperlink w:anchor="_Toc211991393" w:history="1">
+          <w:hyperlink w:anchor="_Toc213084058" w:history="1">
             <w:r>
               <w:rPr>
                 <w:rStyle w:val="Hyperlink"/>
@@ -1160,7 +1158,7 @@
                 <w:noProof/>
                 <w:webHidden/>
               </w:rPr>
-              <w:instrText xml:space="preserve"> PAGEREF _Toc211991393 \h </w:instrText>
+              <w:instrText xml:space="preserve"> PAGEREF _Toc213084058 \h </w:instrText>
             </w:r>
             <w:r>
               <w:rPr>
@@ -1180,7 +1178,7 @@
                 <w:noProof/>
                 <w:webHidden/>
               </w:rPr>
-              <w:t>2</w:t>
+              <w:t>3</w:t>
             </w:r>
             <w:r>
               <w:rPr>
@@ -1203,7 +1201,7 @@
               <w:noProof/>
             </w:rPr>
           </w:pPr>
-          <w:hyperlink w:anchor="_Toc211991394" w:history="1">
+          <w:hyperlink w:anchor="_Toc213084059" w:history="1">
             <w:r>
               <w:rPr>
                 <w:rStyle w:val="Hyperlink"/>
@@ -1246,7 +1244,7 @@
                 <w:noProof/>
                 <w:webHidden/>
               </w:rPr>
-              <w:instrText xml:space="preserve"> PAGEREF _Toc211991394 \h </w:instrText>
+              <w:instrText xml:space="preserve"> PAGEREF _Toc213084059 \h </w:instrText>
             </w:r>
             <w:r>
               <w:rPr>
@@ -1266,7 +1264,7 @@
                 <w:noProof/>
                 <w:webHidden/>
               </w:rPr>
-              <w:t>3</w:t>
+              <w:t>4</w:t>
             </w:r>
             <w:r>
               <w:rPr>
@@ -1289,7 +1287,7 @@
               <w:noProof/>
             </w:rPr>
           </w:pPr>
-          <w:hyperlink w:anchor="_Toc211991395" w:history="1">
+          <w:hyperlink w:anchor="_Toc213084060" w:history="1">
             <w:r>
               <w:rPr>
                 <w:rStyle w:val="Hyperlink"/>
@@ -1332,7 +1330,7 @@
                 <w:noProof/>
                 <w:webHidden/>
               </w:rPr>
-              <w:instrText xml:space="preserve"> PAGEREF _Toc211991395 \h </w:instrText>
+              <w:instrText xml:space="preserve"> PAGEREF _Toc213084060 \h </w:instrText>
             </w:r>
             <w:r>
               <w:rPr>
@@ -1352,7 +1350,7 @@
                 <w:noProof/>
                 <w:webHidden/>
               </w:rPr>
-              <w:t>3</w:t>
+              <w:t>4</w:t>
             </w:r>
             <w:r>
               <w:rPr>
@@ -1375,7 +1373,7 @@
               <w:noProof/>
             </w:rPr>
           </w:pPr>
-          <w:hyperlink w:anchor="_Toc211991396" w:history="1">
+          <w:hyperlink w:anchor="_Toc213084061" w:history="1">
             <w:r>
               <w:rPr>
                 <w:rStyle w:val="Hyperlink"/>
@@ -1418,7 +1416,7 @@
                 <w:noProof/>
                 <w:webHidden/>
               </w:rPr>
-              <w:instrText xml:space="preserve"> PAGEREF _Toc211991396 \h </w:instrText>
+              <w:instrText xml:space="preserve"> PAGEREF _Toc213084061 \h </w:instrText>
             </w:r>
             <w:r>
               <w:rPr>
@@ -1438,7 +1436,7 @@
                 <w:noProof/>
                 <w:webHidden/>
               </w:rPr>
-              <w:t>3</w:t>
+              <w:t>4</w:t>
             </w:r>
             <w:r>
               <w:rPr>
@@ -1461,7 +1459,7 @@
               <w:noProof/>
             </w:rPr>
           </w:pPr>
-          <w:hyperlink w:anchor="_Toc211991397" w:history="1">
+          <w:hyperlink w:anchor="_Toc213084062" w:history="1">
             <w:r>
               <w:rPr>
                 <w:rStyle w:val="Hyperlink"/>
@@ -1504,7 +1502,7 @@
                 <w:noProof/>
                 <w:webHidden/>
               </w:rPr>
-              <w:instrText xml:space="preserve"> PAGEREF _Toc211991397 \h </w:instrText>
+              <w:instrText xml:space="preserve"> PAGEREF _Toc213084062 \h </w:instrText>
             </w:r>
             <w:r>
               <w:rPr>
@@ -1524,7 +1522,7 @@
                 <w:noProof/>
                 <w:webHidden/>
               </w:rPr>
-              <w:t>4</w:t>
+              <w:t>5</w:t>
             </w:r>
             <w:r>
               <w:rPr>
@@ -1547,7 +1545,7 @@
               <w:noProof/>
             </w:rPr>
           </w:pPr>
-          <w:hyperlink w:anchor="_Toc211991398" w:history="1">
+          <w:hyperlink w:anchor="_Toc213084063" w:history="1">
             <w:r>
               <w:rPr>
                 <w:rStyle w:val="Hyperlink"/>
@@ -1590,7 +1588,7 @@
                 <w:noProof/>
                 <w:webHidden/>
               </w:rPr>
-              <w:instrText xml:space="preserve"> PAGEREF _Toc211991398 \h </w:instrText>
+              <w:instrText xml:space="preserve"> PAGEREF _Toc213084063 \h </w:instrText>
             </w:r>
             <w:r>
               <w:rPr>
@@ -1610,7 +1608,7 @@
                 <w:noProof/>
                 <w:webHidden/>
               </w:rPr>
-              <w:t>5</w:t>
+              <w:t>6</w:t>
             </w:r>
             <w:r>
               <w:rPr>
@@ -1633,7 +1631,7 @@
               <w:noProof/>
             </w:rPr>
           </w:pPr>
-          <w:hyperlink w:anchor="_Toc211991399" w:history="1">
+          <w:hyperlink w:anchor="_Toc213084064" w:history="1">
             <w:r>
               <w:rPr>
                 <w:rStyle w:val="Hyperlink"/>
@@ -1655,7 +1653,7 @@
                 <w:rFonts w:eastAsiaTheme="majorEastAsia"/>
                 <w:noProof/>
               </w:rPr>
-              <w:t>Detailed Analysis of the 12 Required Points</w:t>
+              <w:t>Specific Name of IoT Application</w:t>
             </w:r>
             <w:r>
               <w:rPr>
@@ -1676,7 +1674,7 @@
                 <w:noProof/>
                 <w:webHidden/>
               </w:rPr>
-              <w:instrText xml:space="preserve"> PAGEREF _Toc211991399 \h </w:instrText>
+              <w:instrText xml:space="preserve"> PAGEREF _Toc213084064 \h </w:instrText>
             </w:r>
             <w:r>
               <w:rPr>
@@ -1693,12 +1691,268 @@
             </w:r>
             <w:r>
               <w:rPr>
-                <w:b/>
-                <w:bCs/>
-                <w:noProof/>
-                <w:webHidden/>
-              </w:rPr>
-              <w:t>Error! Bookmark not defined.</w:t>
+                <w:noProof/>
+                <w:webHidden/>
+              </w:rPr>
+              <w:t>6</w:t>
+            </w:r>
+            <w:r>
+              <w:rPr>
+                <w:noProof/>
+                <w:webHidden/>
+              </w:rPr>
+              <w:fldChar w:fldCharType="end"/>
+            </w:r>
+          </w:hyperlink>
+        </w:p>
+        <w:p>
+          <w:pPr>
+            <w:pStyle w:val="TOC1"/>
+            <w:tabs>
+              <w:tab w:val="left" w:pos="440"/>
+              <w:tab w:val="right" w:leader="dot" w:pos="10059"/>
+            </w:tabs>
+            <w:rPr>
+              <w:rFonts w:asciiTheme="minorHAnsi" w:eastAsiaTheme="minorEastAsia" w:hAnsiTheme="minorHAnsi" w:cstheme="minorBidi"/>
+              <w:noProof/>
+            </w:rPr>
+          </w:pPr>
+          <w:hyperlink w:anchor="_Toc213084065" w:history="1">
+            <w:r>
+              <w:rPr>
+                <w:rStyle w:val="Hyperlink"/>
+                <w:rFonts w:eastAsiaTheme="majorEastAsia"/>
+                <w:noProof/>
+              </w:rPr>
+              <w:t>7-</w:t>
+            </w:r>
+            <w:r>
+              <w:rPr>
+                <w:rFonts w:asciiTheme="minorHAnsi" w:eastAsiaTheme="minorEastAsia" w:hAnsiTheme="minorHAnsi" w:cstheme="minorBidi"/>
+                <w:noProof/>
+              </w:rPr>
+              <w:tab/>
+            </w:r>
+            <w:r>
+              <w:rPr>
+                <w:rStyle w:val="Hyperlink"/>
+                <w:rFonts w:eastAsiaTheme="majorEastAsia"/>
+                <w:noProof/>
+              </w:rPr>
+              <w:t>Specific Date for Case-Study Implementation</w:t>
+            </w:r>
+            <w:r>
+              <w:rPr>
+                <w:noProof/>
+                <w:webHidden/>
+              </w:rPr>
+              <w:tab/>
+            </w:r>
+            <w:r>
+              <w:rPr>
+                <w:noProof/>
+                <w:webHidden/>
+              </w:rPr>
+              <w:fldChar w:fldCharType="begin"/>
+            </w:r>
+            <w:r>
+              <w:rPr>
+                <w:noProof/>
+                <w:webHidden/>
+              </w:rPr>
+              <w:instrText xml:space="preserve"> PAGEREF _Toc213084065 \h </w:instrText>
+            </w:r>
+            <w:r>
+              <w:rPr>
+                <w:noProof/>
+                <w:webHidden/>
+              </w:rPr>
+            </w:r>
+            <w:r>
+              <w:rPr>
+                <w:noProof/>
+                <w:webHidden/>
+              </w:rPr>
+              <w:fldChar w:fldCharType="separate"/>
+            </w:r>
+            <w:r>
+              <w:rPr>
+                <w:noProof/>
+                <w:webHidden/>
+              </w:rPr>
+              <w:t>7</w:t>
+            </w:r>
+            <w:r>
+              <w:rPr>
+                <w:noProof/>
+                <w:webHidden/>
+              </w:rPr>
+              <w:fldChar w:fldCharType="end"/>
+            </w:r>
+          </w:hyperlink>
+        </w:p>
+        <w:p>
+          <w:pPr>
+            <w:pStyle w:val="TOC1"/>
+            <w:tabs>
+              <w:tab w:val="left" w:pos="440"/>
+              <w:tab w:val="right" w:leader="dot" w:pos="10059"/>
+            </w:tabs>
+            <w:rPr>
+              <w:rFonts w:asciiTheme="minorHAnsi" w:eastAsiaTheme="minorEastAsia" w:hAnsiTheme="minorHAnsi" w:cstheme="minorBidi"/>
+              <w:noProof/>
+            </w:rPr>
+          </w:pPr>
+          <w:hyperlink w:anchor="_Toc213084066" w:history="1">
+            <w:r>
+              <w:rPr>
+                <w:rStyle w:val="Hyperlink"/>
+                <w:rFonts w:eastAsiaTheme="majorEastAsia"/>
+                <w:noProof/>
+              </w:rPr>
+              <w:t>8-</w:t>
+            </w:r>
+            <w:r>
+              <w:rPr>
+                <w:rFonts w:asciiTheme="minorHAnsi" w:eastAsiaTheme="minorEastAsia" w:hAnsiTheme="minorHAnsi" w:cstheme="minorBidi"/>
+                <w:noProof/>
+              </w:rPr>
+              <w:tab/>
+            </w:r>
+            <w:r>
+              <w:rPr>
+                <w:rStyle w:val="Hyperlink"/>
+                <w:rFonts w:eastAsiaTheme="majorEastAsia"/>
+                <w:noProof/>
+              </w:rPr>
+              <w:t>Name of IoT Vertical Application</w:t>
+            </w:r>
+            <w:r>
+              <w:rPr>
+                <w:noProof/>
+                <w:webHidden/>
+              </w:rPr>
+              <w:tab/>
+            </w:r>
+            <w:r>
+              <w:rPr>
+                <w:noProof/>
+                <w:webHidden/>
+              </w:rPr>
+              <w:fldChar w:fldCharType="begin"/>
+            </w:r>
+            <w:r>
+              <w:rPr>
+                <w:noProof/>
+                <w:webHidden/>
+              </w:rPr>
+              <w:instrText xml:space="preserve"> PAGEREF _Toc213084066 \h </w:instrText>
+            </w:r>
+            <w:r>
+              <w:rPr>
+                <w:noProof/>
+                <w:webHidden/>
+              </w:rPr>
+            </w:r>
+            <w:r>
+              <w:rPr>
+                <w:noProof/>
+                <w:webHidden/>
+              </w:rPr>
+              <w:fldChar w:fldCharType="separate"/>
+            </w:r>
+            <w:r>
+              <w:rPr>
+                <w:noProof/>
+                <w:webHidden/>
+              </w:rPr>
+              <w:t>7</w:t>
+            </w:r>
+            <w:r>
+              <w:rPr>
+                <w:noProof/>
+                <w:webHidden/>
+              </w:rPr>
+              <w:fldChar w:fldCharType="end"/>
+            </w:r>
+          </w:hyperlink>
+        </w:p>
+        <w:p>
+          <w:pPr>
+            <w:pStyle w:val="TOC1"/>
+            <w:tabs>
+              <w:tab w:val="left" w:pos="440"/>
+              <w:tab w:val="right" w:leader="dot" w:pos="10059"/>
+            </w:tabs>
+            <w:rPr>
+              <w:rFonts w:asciiTheme="minorHAnsi" w:eastAsiaTheme="minorEastAsia" w:hAnsiTheme="minorHAnsi" w:cstheme="minorBidi"/>
+              <w:noProof/>
+            </w:rPr>
+          </w:pPr>
+          <w:hyperlink w:anchor="_Toc213084067" w:history="1">
+            <w:r>
+              <w:rPr>
+                <w:rStyle w:val="Hyperlink"/>
+                <w:rFonts w:eastAsiaTheme="majorEastAsia"/>
+                <w:noProof/>
+              </w:rPr>
+              <w:t>9-</w:t>
+            </w:r>
+            <w:r>
+              <w:rPr>
+                <w:rFonts w:asciiTheme="minorHAnsi" w:eastAsiaTheme="minorEastAsia" w:hAnsiTheme="minorHAnsi" w:cstheme="minorBidi"/>
+                <w:noProof/>
+              </w:rPr>
+              <w:tab/>
+            </w:r>
+            <w:r>
+              <w:rPr>
+                <w:rStyle w:val="Hyperlink"/>
+                <w:rFonts w:eastAsiaTheme="majorEastAsia"/>
+                <w:noProof/>
+              </w:rPr>
+              <w:t>Specific Functions Performed by IoT in the Case Study</w:t>
+            </w:r>
+            <w:r>
+              <w:rPr>
+                <w:noProof/>
+                <w:webHidden/>
+              </w:rPr>
+              <w:tab/>
+            </w:r>
+            <w:r>
+              <w:rPr>
+                <w:noProof/>
+                <w:webHidden/>
+              </w:rPr>
+              <w:fldChar w:fldCharType="begin"/>
+            </w:r>
+            <w:r>
+              <w:rPr>
+                <w:noProof/>
+                <w:webHidden/>
+              </w:rPr>
+              <w:instrText xml:space="preserve"> PAGEREF _Toc213084067 \h </w:instrText>
+            </w:r>
+            <w:r>
+              <w:rPr>
+                <w:noProof/>
+                <w:webHidden/>
+              </w:rPr>
+            </w:r>
+            <w:r>
+              <w:rPr>
+                <w:noProof/>
+                <w:webHidden/>
+              </w:rPr>
+              <w:fldChar w:fldCharType="separate"/>
+            </w:r>
+            <w:r>
+              <w:rPr>
+                <w:noProof/>
+                <w:webHidden/>
+              </w:rPr>
+              <w:t>7</w:t>
             </w:r>
             <w:r>
               <w:rPr>
@@ -1721,14 +1975,14 @@
               <w:noProof/>
             </w:rPr>
           </w:pPr>
-          <w:hyperlink w:anchor="_Toc211991400" w:history="1">
+          <w:hyperlink w:anchor="_Toc213084068" w:history="1">
             <w:r>
               <w:rPr>
                 <w:rStyle w:val="Hyperlink"/>
                 <w:rFonts w:eastAsiaTheme="majorEastAsia"/>
                 <w:noProof/>
               </w:rPr>
-              <w:t>6.1</w:t>
+              <w:t>9.1</w:t>
             </w:r>
             <w:r>
               <w:rPr>
@@ -1743,7 +1997,7 @@
                 <w:rFonts w:eastAsiaTheme="majorEastAsia"/>
                 <w:noProof/>
               </w:rPr>
-              <w:t>Specific Name of IoT Application</w:t>
+              <w:t>Functions Performed by the Sensing Devices</w:t>
             </w:r>
             <w:r>
               <w:rPr>
@@ -1764,7 +2018,7 @@
                 <w:noProof/>
                 <w:webHidden/>
               </w:rPr>
-              <w:instrText xml:space="preserve"> PAGEREF _Toc211991400 \h </w:instrText>
+              <w:instrText xml:space="preserve"> PAGEREF _Toc213084068 \h </w:instrText>
             </w:r>
             <w:r>
               <w:rPr>
@@ -1784,7 +2038,7 @@
                 <w:noProof/>
                 <w:webHidden/>
               </w:rPr>
-              <w:t>5</w:t>
+              <w:t>7</w:t>
             </w:r>
             <w:r>
               <w:rPr>
@@ -1807,14 +2061,14 @@
               <w:noProof/>
             </w:rPr>
           </w:pPr>
-          <w:hyperlink w:anchor="_Toc211991401" w:history="1">
+          <w:hyperlink w:anchor="_Toc213084069" w:history="1">
             <w:r>
               <w:rPr>
                 <w:rStyle w:val="Hyperlink"/>
                 <w:rFonts w:eastAsiaTheme="majorEastAsia"/>
                 <w:noProof/>
               </w:rPr>
-              <w:t>6.2</w:t>
+              <w:t>9.2</w:t>
             </w:r>
             <w:r>
               <w:rPr>
@@ -1829,7 +2083,7 @@
                 <w:rFonts w:eastAsiaTheme="majorEastAsia"/>
                 <w:noProof/>
               </w:rPr>
-              <w:t>Specific Date for Case-Study Implementation</w:t>
+              <w:t>Functions Performed by the WI-FI Router</w:t>
             </w:r>
             <w:r>
               <w:rPr>
@@ -1850,7 +2104,7 @@
                 <w:noProof/>
                 <w:webHidden/>
               </w:rPr>
-              <w:instrText xml:space="preserve"> PAGEREF _Toc211991401 \h </w:instrText>
+              <w:instrText xml:space="preserve"> PAGEREF _Toc213084069 \h </w:instrText>
             </w:r>
             <w:r>
               <w:rPr>
@@ -1870,7 +2124,7 @@
                 <w:noProof/>
                 <w:webHidden/>
               </w:rPr>
-              <w:t>6</w:t>
+              <w:t>8</w:t>
             </w:r>
             <w:r>
               <w:rPr>
@@ -1893,14 +2147,14 @@
               <w:noProof/>
             </w:rPr>
           </w:pPr>
-          <w:hyperlink w:anchor="_Toc211991402" w:history="1">
+          <w:hyperlink w:anchor="_Toc213084070" w:history="1">
             <w:r>
               <w:rPr>
                 <w:rStyle w:val="Hyperlink"/>
                 <w:rFonts w:eastAsiaTheme="majorEastAsia"/>
                 <w:noProof/>
               </w:rPr>
-              <w:t>6.3</w:t>
+              <w:t>9.3</w:t>
             </w:r>
             <w:r>
               <w:rPr>
@@ -1915,7 +2169,7 @@
                 <w:rFonts w:eastAsiaTheme="majorEastAsia"/>
                 <w:noProof/>
               </w:rPr>
-              <w:t>Name of IoT Vertical Application</w:t>
+              <w:t>Functions Performed by the Cloud Services</w:t>
             </w:r>
             <w:r>
               <w:rPr>
@@ -1936,7 +2190,7 @@
                 <w:noProof/>
                 <w:webHidden/>
               </w:rPr>
-              <w:instrText xml:space="preserve"> PAGEREF _Toc211991402 \h </w:instrText>
+              <w:instrText xml:space="preserve"> PAGEREF _Toc213084070 \h </w:instrText>
             </w:r>
             <w:r>
               <w:rPr>
@@ -1956,7 +2210,7 @@
                 <w:noProof/>
                 <w:webHidden/>
               </w:rPr>
-              <w:t>6</w:t>
+              <w:t>9</w:t>
             </w:r>
             <w:r>
               <w:rPr>
@@ -1971,7 +2225,7 @@
           <w:pPr>
             <w:pStyle w:val="TOC1"/>
             <w:tabs>
-              <w:tab w:val="left" w:pos="440"/>
+              <w:tab w:val="left" w:pos="660"/>
               <w:tab w:val="right" w:leader="dot" w:pos="10059"/>
             </w:tabs>
             <w:rPr>
@@ -1979,14 +2233,13 @@
               <w:noProof/>
             </w:rPr>
           </w:pPr>
-          <w:hyperlink w:anchor="_Toc211991403" w:history="1">
+          <w:hyperlink w:anchor="_Toc213084071" w:history="1">
             <w:r>
               <w:rPr>
                 <w:rStyle w:val="Hyperlink"/>
-                <w:rFonts w:eastAsiaTheme="majorEastAsia"/>
-                <w:noProof/>
-              </w:rPr>
-              <w:t>7-</w:t>
+                <w:noProof/>
+              </w:rPr>
+              <w:t>10-</w:t>
             </w:r>
             <w:r>
               <w:rPr>
@@ -1998,10 +2251,9 @@
             <w:r>
               <w:rPr>
                 <w:rStyle w:val="Hyperlink"/>
-                <w:rFonts w:eastAsiaTheme="majorEastAsia"/>
-                <w:noProof/>
-              </w:rPr>
-              <w:t>Specific Functions Performed by IoT in the Case Study</w:t>
+                <w:noProof/>
+              </w:rPr>
+              <w:t>More Details for the IoT Application</w:t>
             </w:r>
             <w:r>
               <w:rPr>
@@ -2022,7 +2274,7 @@
                 <w:noProof/>
                 <w:webHidden/>
               </w:rPr>
-              <w:instrText xml:space="preserve"> PAGEREF _Toc211991403 \h </w:instrText>
+              <w:instrText xml:space="preserve"> PAGEREF _Toc213084071 \h </w:instrText>
             </w:r>
             <w:r>
               <w:rPr>
@@ -2042,7 +2294,7 @@
                 <w:noProof/>
                 <w:webHidden/>
               </w:rPr>
-              <w:t>6</w:t>
+              <w:t>9</w:t>
             </w:r>
             <w:r>
               <w:rPr>
@@ -2065,14 +2317,14 @@
               <w:noProof/>
             </w:rPr>
           </w:pPr>
-          <w:hyperlink w:anchor="_Toc211991404" w:history="1">
+          <w:hyperlink w:anchor="_Toc213084072" w:history="1">
             <w:r>
               <w:rPr>
                 <w:rStyle w:val="Hyperlink"/>
                 <w:rFonts w:eastAsiaTheme="majorEastAsia"/>
                 <w:noProof/>
               </w:rPr>
-              <w:t>7.1</w:t>
+              <w:t>10.1</w:t>
             </w:r>
             <w:r>
               <w:rPr>
@@ -2087,7 +2339,7 @@
                 <w:rFonts w:eastAsiaTheme="majorEastAsia"/>
                 <w:noProof/>
               </w:rPr>
-              <w:t>Functions Performed by the Sensing Devices</w:t>
+              <w:t>Location and Topology of IoT Nodes</w:t>
             </w:r>
             <w:r>
               <w:rPr>
@@ -2108,7 +2360,7 @@
                 <w:noProof/>
                 <w:webHidden/>
               </w:rPr>
-              <w:instrText xml:space="preserve"> PAGEREF _Toc211991404 \h </w:instrText>
+              <w:instrText xml:space="preserve"> PAGEREF _Toc213084072 \h </w:instrText>
             </w:r>
             <w:r>
               <w:rPr>
@@ -2128,7 +2380,7 @@
                 <w:noProof/>
                 <w:webHidden/>
               </w:rPr>
-              <w:t>6</w:t>
+              <w:t>9</w:t>
             </w:r>
             <w:r>
               <w:rPr>
@@ -2151,14 +2403,14 @@
               <w:noProof/>
             </w:rPr>
           </w:pPr>
-          <w:hyperlink w:anchor="_Toc211991405" w:history="1">
+          <w:hyperlink w:anchor="_Toc213084073" w:history="1">
             <w:r>
               <w:rPr>
                 <w:rStyle w:val="Hyperlink"/>
                 <w:rFonts w:eastAsiaTheme="majorEastAsia"/>
                 <w:noProof/>
               </w:rPr>
-              <w:t>7.2</w:t>
+              <w:t>10.1</w:t>
             </w:r>
             <w:r>
               <w:rPr>
@@ -2173,7 +2425,7 @@
                 <w:rFonts w:eastAsiaTheme="majorEastAsia"/>
                 <w:noProof/>
               </w:rPr>
-              <w:t>Functions Performed by the LoRaWAN Gateway</w:t>
+              <w:t>Type/Model of IoT Nodes</w:t>
             </w:r>
             <w:r>
               <w:rPr>
@@ -2194,7 +2446,7 @@
                 <w:noProof/>
                 <w:webHidden/>
               </w:rPr>
-              <w:instrText xml:space="preserve"> PAGEREF _Toc211991405 \h </w:instrText>
+              <w:instrText xml:space="preserve"> PAGEREF _Toc213084073 \h </w:instrText>
             </w:r>
             <w:r>
               <w:rPr>
@@ -2214,7 +2466,7 @@
                 <w:noProof/>
                 <w:webHidden/>
               </w:rPr>
-              <w:t>7</w:t>
+              <w:t>10</w:t>
             </w:r>
             <w:r>
               <w:rPr>
@@ -2237,14 +2489,14 @@
               <w:noProof/>
             </w:rPr>
           </w:pPr>
-          <w:hyperlink w:anchor="_Toc211991406" w:history="1">
+          <w:hyperlink w:anchor="_Toc213084074" w:history="1">
             <w:r>
               <w:rPr>
                 <w:rStyle w:val="Hyperlink"/>
                 <w:rFonts w:eastAsiaTheme="majorEastAsia"/>
                 <w:noProof/>
               </w:rPr>
-              <w:t>7.3</w:t>
+              <w:t>10.2</w:t>
             </w:r>
             <w:r>
               <w:rPr>
@@ -2259,7 +2511,7 @@
                 <w:rFonts w:eastAsiaTheme="majorEastAsia"/>
                 <w:noProof/>
               </w:rPr>
-              <w:t>Functions Performed by the Cloud and Application Layer (AWS)</w:t>
+              <w:t>Location and Type/Model of Gateway</w:t>
             </w:r>
             <w:r>
               <w:rPr>
@@ -2280,7 +2532,7 @@
                 <w:noProof/>
                 <w:webHidden/>
               </w:rPr>
-              <w:instrText xml:space="preserve"> PAGEREF _Toc211991406 \h </w:instrText>
+              <w:instrText xml:space="preserve"> PAGEREF _Toc213084074 \h </w:instrText>
             </w:r>
             <w:r>
               <w:rPr>
@@ -2300,7 +2552,7 @@
                 <w:noProof/>
                 <w:webHidden/>
               </w:rPr>
-              <w:t>8</w:t>
+              <w:t>11</w:t>
             </w:r>
             <w:r>
               <w:rPr>
@@ -2313,9 +2565,9 @@
         </w:p>
         <w:p>
           <w:pPr>
-            <w:pStyle w:val="TOC1"/>
+            <w:pStyle w:val="TOC2"/>
             <w:tabs>
-              <w:tab w:val="left" w:pos="440"/>
+              <w:tab w:val="left" w:pos="880"/>
               <w:tab w:val="right" w:leader="dot" w:pos="10059"/>
             </w:tabs>
             <w:rPr>
@@ -2323,14 +2575,14 @@
               <w:noProof/>
             </w:rPr>
           </w:pPr>
-          <w:hyperlink w:anchor="_Toc211991407" w:history="1">
+          <w:hyperlink w:anchor="_Toc213084075" w:history="1">
             <w:r>
               <w:rPr>
                 <w:rStyle w:val="Hyperlink"/>
                 <w:rFonts w:eastAsiaTheme="majorEastAsia"/>
                 <w:noProof/>
               </w:rPr>
-              <w:t>8-</w:t>
+              <w:t>10.3</w:t>
             </w:r>
             <w:r>
               <w:rPr>
@@ -2345,6 +2597,952 @@
                 <w:rFonts w:eastAsiaTheme="majorEastAsia"/>
                 <w:noProof/>
               </w:rPr>
+              <w:t>Internet Connectivity</w:t>
+            </w:r>
+            <w:r>
+              <w:rPr>
+                <w:noProof/>
+                <w:webHidden/>
+              </w:rPr>
+              <w:tab/>
+            </w:r>
+            <w:r>
+              <w:rPr>
+                <w:noProof/>
+                <w:webHidden/>
+              </w:rPr>
+              <w:fldChar w:fldCharType="begin"/>
+            </w:r>
+            <w:r>
+              <w:rPr>
+                <w:noProof/>
+                <w:webHidden/>
+              </w:rPr>
+              <w:instrText xml:space="preserve"> PAGEREF _Toc213084075 \h </w:instrText>
+            </w:r>
+            <w:r>
+              <w:rPr>
+                <w:noProof/>
+                <w:webHidden/>
+              </w:rPr>
+            </w:r>
+            <w:r>
+              <w:rPr>
+                <w:noProof/>
+                <w:webHidden/>
+              </w:rPr>
+              <w:fldChar w:fldCharType="separate"/>
+            </w:r>
+            <w:r>
+              <w:rPr>
+                <w:noProof/>
+                <w:webHidden/>
+              </w:rPr>
+              <w:t>11</w:t>
+            </w:r>
+            <w:r>
+              <w:rPr>
+                <w:noProof/>
+                <w:webHidden/>
+              </w:rPr>
+              <w:fldChar w:fldCharType="end"/>
+            </w:r>
+          </w:hyperlink>
+        </w:p>
+        <w:p>
+          <w:pPr>
+            <w:pStyle w:val="TOC2"/>
+            <w:tabs>
+              <w:tab w:val="left" w:pos="880"/>
+              <w:tab w:val="right" w:leader="dot" w:pos="10059"/>
+            </w:tabs>
+            <w:rPr>
+              <w:rFonts w:asciiTheme="minorHAnsi" w:eastAsiaTheme="minorEastAsia" w:hAnsiTheme="minorHAnsi" w:cstheme="minorBidi"/>
+              <w:noProof/>
+            </w:rPr>
+          </w:pPr>
+          <w:hyperlink w:anchor="_Toc213084076" w:history="1">
+            <w:r>
+              <w:rPr>
+                <w:rStyle w:val="Hyperlink"/>
+                <w:rFonts w:eastAsiaTheme="majorEastAsia"/>
+                <w:noProof/>
+              </w:rPr>
+              <w:t>10.4</w:t>
+            </w:r>
+            <w:r>
+              <w:rPr>
+                <w:rFonts w:asciiTheme="minorHAnsi" w:eastAsiaTheme="minorEastAsia" w:hAnsiTheme="minorHAnsi" w:cstheme="minorBidi"/>
+                <w:noProof/>
+              </w:rPr>
+              <w:tab/>
+            </w:r>
+            <w:r>
+              <w:rPr>
+                <w:rStyle w:val="Hyperlink"/>
+                <w:rFonts w:eastAsiaTheme="majorEastAsia"/>
+                <w:noProof/>
+              </w:rPr>
+              <w:t>Cloud Connectivity</w:t>
+            </w:r>
+            <w:r>
+              <w:rPr>
+                <w:noProof/>
+                <w:webHidden/>
+              </w:rPr>
+              <w:tab/>
+            </w:r>
+            <w:r>
+              <w:rPr>
+                <w:noProof/>
+                <w:webHidden/>
+              </w:rPr>
+              <w:fldChar w:fldCharType="begin"/>
+            </w:r>
+            <w:r>
+              <w:rPr>
+                <w:noProof/>
+                <w:webHidden/>
+              </w:rPr>
+              <w:instrText xml:space="preserve"> PAGEREF _Toc213084076 \h </w:instrText>
+            </w:r>
+            <w:r>
+              <w:rPr>
+                <w:noProof/>
+                <w:webHidden/>
+              </w:rPr>
+            </w:r>
+            <w:r>
+              <w:rPr>
+                <w:noProof/>
+                <w:webHidden/>
+              </w:rPr>
+              <w:fldChar w:fldCharType="separate"/>
+            </w:r>
+            <w:r>
+              <w:rPr>
+                <w:noProof/>
+                <w:webHidden/>
+              </w:rPr>
+              <w:t>12</w:t>
+            </w:r>
+            <w:r>
+              <w:rPr>
+                <w:noProof/>
+                <w:webHidden/>
+              </w:rPr>
+              <w:fldChar w:fldCharType="end"/>
+            </w:r>
+          </w:hyperlink>
+        </w:p>
+        <w:p>
+          <w:pPr>
+            <w:pStyle w:val="TOC2"/>
+            <w:tabs>
+              <w:tab w:val="left" w:pos="880"/>
+              <w:tab w:val="right" w:leader="dot" w:pos="10059"/>
+            </w:tabs>
+            <w:rPr>
+              <w:rFonts w:asciiTheme="minorHAnsi" w:eastAsiaTheme="minorEastAsia" w:hAnsiTheme="minorHAnsi" w:cstheme="minorBidi"/>
+              <w:noProof/>
+            </w:rPr>
+          </w:pPr>
+          <w:hyperlink w:anchor="_Toc213084077" w:history="1">
+            <w:r>
+              <w:rPr>
+                <w:rStyle w:val="Hyperlink"/>
+                <w:rFonts w:eastAsiaTheme="majorEastAsia"/>
+                <w:noProof/>
+              </w:rPr>
+              <w:t>10.5</w:t>
+            </w:r>
+            <w:r>
+              <w:rPr>
+                <w:rFonts w:asciiTheme="minorHAnsi" w:eastAsiaTheme="minorEastAsia" w:hAnsiTheme="minorHAnsi" w:cstheme="minorBidi"/>
+                <w:noProof/>
+              </w:rPr>
+              <w:tab/>
+            </w:r>
+            <w:r>
+              <w:rPr>
+                <w:rStyle w:val="Hyperlink"/>
+                <w:rFonts w:eastAsiaTheme="majorEastAsia"/>
+                <w:noProof/>
+              </w:rPr>
+              <w:t>Location of IoT Application Software</w:t>
+            </w:r>
+            <w:r>
+              <w:rPr>
+                <w:noProof/>
+                <w:webHidden/>
+              </w:rPr>
+              <w:tab/>
+            </w:r>
+            <w:r>
+              <w:rPr>
+                <w:noProof/>
+                <w:webHidden/>
+              </w:rPr>
+              <w:fldChar w:fldCharType="begin"/>
+            </w:r>
+            <w:r>
+              <w:rPr>
+                <w:noProof/>
+                <w:webHidden/>
+              </w:rPr>
+              <w:instrText xml:space="preserve"> PAGEREF _Toc213084077 \h </w:instrText>
+            </w:r>
+            <w:r>
+              <w:rPr>
+                <w:noProof/>
+                <w:webHidden/>
+              </w:rPr>
+            </w:r>
+            <w:r>
+              <w:rPr>
+                <w:noProof/>
+                <w:webHidden/>
+              </w:rPr>
+              <w:fldChar w:fldCharType="separate"/>
+            </w:r>
+            <w:r>
+              <w:rPr>
+                <w:noProof/>
+                <w:webHidden/>
+              </w:rPr>
+              <w:t>12</w:t>
+            </w:r>
+            <w:r>
+              <w:rPr>
+                <w:noProof/>
+                <w:webHidden/>
+              </w:rPr>
+              <w:fldChar w:fldCharType="end"/>
+            </w:r>
+          </w:hyperlink>
+        </w:p>
+        <w:p>
+          <w:pPr>
+            <w:pStyle w:val="TOC2"/>
+            <w:tabs>
+              <w:tab w:val="left" w:pos="880"/>
+              <w:tab w:val="right" w:leader="dot" w:pos="10059"/>
+            </w:tabs>
+            <w:rPr>
+              <w:rFonts w:asciiTheme="minorHAnsi" w:eastAsiaTheme="minorEastAsia" w:hAnsiTheme="minorHAnsi" w:cstheme="minorBidi"/>
+              <w:noProof/>
+            </w:rPr>
+          </w:pPr>
+          <w:hyperlink w:anchor="_Toc213084078" w:history="1">
+            <w:r>
+              <w:rPr>
+                <w:rStyle w:val="Hyperlink"/>
+                <w:rFonts w:eastAsiaTheme="majorEastAsia"/>
+                <w:noProof/>
+              </w:rPr>
+              <w:t>10.6</w:t>
+            </w:r>
+            <w:r>
+              <w:rPr>
+                <w:rFonts w:asciiTheme="minorHAnsi" w:eastAsiaTheme="minorEastAsia" w:hAnsiTheme="minorHAnsi" w:cstheme="minorBidi"/>
+                <w:noProof/>
+              </w:rPr>
+              <w:tab/>
+            </w:r>
+            <w:r>
+              <w:rPr>
+                <w:rStyle w:val="Hyperlink"/>
+                <w:rFonts w:eastAsiaTheme="majorEastAsia"/>
+                <w:noProof/>
+              </w:rPr>
+              <w:t>Man-Machine Interface (MMI)</w:t>
+            </w:r>
+            <w:r>
+              <w:rPr>
+                <w:noProof/>
+                <w:webHidden/>
+              </w:rPr>
+              <w:tab/>
+            </w:r>
+            <w:r>
+              <w:rPr>
+                <w:noProof/>
+                <w:webHidden/>
+              </w:rPr>
+              <w:fldChar w:fldCharType="begin"/>
+            </w:r>
+            <w:r>
+              <w:rPr>
+                <w:noProof/>
+                <w:webHidden/>
+              </w:rPr>
+              <w:instrText xml:space="preserve"> PAGEREF _Toc213084078 \h </w:instrText>
+            </w:r>
+            <w:r>
+              <w:rPr>
+                <w:noProof/>
+                <w:webHidden/>
+              </w:rPr>
+            </w:r>
+            <w:r>
+              <w:rPr>
+                <w:noProof/>
+                <w:webHidden/>
+              </w:rPr>
+              <w:fldChar w:fldCharType="separate"/>
+            </w:r>
+            <w:r>
+              <w:rPr>
+                <w:noProof/>
+                <w:webHidden/>
+              </w:rPr>
+              <w:t>12</w:t>
+            </w:r>
+            <w:r>
+              <w:rPr>
+                <w:noProof/>
+                <w:webHidden/>
+              </w:rPr>
+              <w:fldChar w:fldCharType="end"/>
+            </w:r>
+          </w:hyperlink>
+        </w:p>
+        <w:p>
+          <w:pPr>
+            <w:pStyle w:val="TOC1"/>
+            <w:tabs>
+              <w:tab w:val="left" w:pos="660"/>
+              <w:tab w:val="right" w:leader="dot" w:pos="10059"/>
+            </w:tabs>
+            <w:rPr>
+              <w:rFonts w:asciiTheme="minorHAnsi" w:eastAsiaTheme="minorEastAsia" w:hAnsiTheme="minorHAnsi" w:cstheme="minorBidi"/>
+              <w:noProof/>
+            </w:rPr>
+          </w:pPr>
+          <w:hyperlink w:anchor="_Toc213084079" w:history="1">
+            <w:r>
+              <w:rPr>
+                <w:rStyle w:val="Hyperlink"/>
+                <w:rFonts w:eastAsiaTheme="majorEastAsia"/>
+                <w:noProof/>
+              </w:rPr>
+              <w:t>11-</w:t>
+            </w:r>
+            <w:r>
+              <w:rPr>
+                <w:rFonts w:asciiTheme="minorHAnsi" w:eastAsiaTheme="minorEastAsia" w:hAnsiTheme="minorHAnsi" w:cstheme="minorBidi"/>
+                <w:noProof/>
+              </w:rPr>
+              <w:tab/>
+            </w:r>
+            <w:r>
+              <w:rPr>
+                <w:rStyle w:val="Hyperlink"/>
+                <w:rFonts w:eastAsiaTheme="majorEastAsia"/>
+                <w:noProof/>
+              </w:rPr>
+              <w:t>Details of Wireless Communication Protocol/Standard used for Communication between IoT Nodes</w:t>
+            </w:r>
+            <w:r>
+              <w:rPr>
+                <w:noProof/>
+                <w:webHidden/>
+              </w:rPr>
+              <w:tab/>
+            </w:r>
+            <w:r>
+              <w:rPr>
+                <w:noProof/>
+                <w:webHidden/>
+              </w:rPr>
+              <w:fldChar w:fldCharType="begin"/>
+            </w:r>
+            <w:r>
+              <w:rPr>
+                <w:noProof/>
+                <w:webHidden/>
+              </w:rPr>
+              <w:instrText xml:space="preserve"> PAGEREF _Toc213084079 \h </w:instrText>
+            </w:r>
+            <w:r>
+              <w:rPr>
+                <w:noProof/>
+                <w:webHidden/>
+              </w:rPr>
+            </w:r>
+            <w:r>
+              <w:rPr>
+                <w:noProof/>
+                <w:webHidden/>
+              </w:rPr>
+              <w:fldChar w:fldCharType="separate"/>
+            </w:r>
+            <w:r>
+              <w:rPr>
+                <w:noProof/>
+                <w:webHidden/>
+              </w:rPr>
+              <w:t>12</w:t>
+            </w:r>
+            <w:r>
+              <w:rPr>
+                <w:noProof/>
+                <w:webHidden/>
+              </w:rPr>
+              <w:fldChar w:fldCharType="end"/>
+            </w:r>
+          </w:hyperlink>
+        </w:p>
+        <w:p>
+          <w:pPr>
+            <w:pStyle w:val="TOC1"/>
+            <w:tabs>
+              <w:tab w:val="left" w:pos="660"/>
+              <w:tab w:val="right" w:leader="dot" w:pos="10059"/>
+            </w:tabs>
+            <w:rPr>
+              <w:rFonts w:asciiTheme="minorHAnsi" w:eastAsiaTheme="minorEastAsia" w:hAnsiTheme="minorHAnsi" w:cstheme="minorBidi"/>
+              <w:noProof/>
+            </w:rPr>
+          </w:pPr>
+          <w:hyperlink w:anchor="_Toc213084080" w:history="1">
+            <w:r>
+              <w:rPr>
+                <w:rStyle w:val="Hyperlink"/>
+                <w:rFonts w:eastAsiaTheme="majorEastAsia"/>
+                <w:noProof/>
+              </w:rPr>
+              <w:t>12-</w:t>
+            </w:r>
+            <w:r>
+              <w:rPr>
+                <w:rFonts w:asciiTheme="minorHAnsi" w:eastAsiaTheme="minorEastAsia" w:hAnsiTheme="minorHAnsi" w:cstheme="minorBidi"/>
+                <w:noProof/>
+              </w:rPr>
+              <w:tab/>
+            </w:r>
+            <w:r>
+              <w:rPr>
+                <w:rStyle w:val="Hyperlink"/>
+                <w:rFonts w:eastAsiaTheme="majorEastAsia"/>
+                <w:noProof/>
+              </w:rPr>
+              <w:t>Details of Wireless Communication Protocol/Standard used for Interconnecting IoT Nodes to the Internet</w:t>
+            </w:r>
+            <w:r>
+              <w:rPr>
+                <w:noProof/>
+                <w:webHidden/>
+              </w:rPr>
+              <w:tab/>
+            </w:r>
+            <w:r>
+              <w:rPr>
+                <w:noProof/>
+                <w:webHidden/>
+              </w:rPr>
+              <w:fldChar w:fldCharType="begin"/>
+            </w:r>
+            <w:r>
+              <w:rPr>
+                <w:noProof/>
+                <w:webHidden/>
+              </w:rPr>
+              <w:instrText xml:space="preserve"> PAGEREF _Toc213084080 \h </w:instrText>
+            </w:r>
+            <w:r>
+              <w:rPr>
+                <w:noProof/>
+                <w:webHidden/>
+              </w:rPr>
+            </w:r>
+            <w:r>
+              <w:rPr>
+                <w:noProof/>
+                <w:webHidden/>
+              </w:rPr>
+              <w:fldChar w:fldCharType="separate"/>
+            </w:r>
+            <w:r>
+              <w:rPr>
+                <w:noProof/>
+                <w:webHidden/>
+              </w:rPr>
+              <w:t>12</w:t>
+            </w:r>
+            <w:r>
+              <w:rPr>
+                <w:noProof/>
+                <w:webHidden/>
+              </w:rPr>
+              <w:fldChar w:fldCharType="end"/>
+            </w:r>
+          </w:hyperlink>
+        </w:p>
+        <w:p>
+          <w:pPr>
+            <w:pStyle w:val="TOC1"/>
+            <w:tabs>
+              <w:tab w:val="left" w:pos="660"/>
+              <w:tab w:val="right" w:leader="dot" w:pos="10059"/>
+            </w:tabs>
+            <w:rPr>
+              <w:rFonts w:asciiTheme="minorHAnsi" w:eastAsiaTheme="minorEastAsia" w:hAnsiTheme="minorHAnsi" w:cstheme="minorBidi"/>
+              <w:noProof/>
+            </w:rPr>
+          </w:pPr>
+          <w:hyperlink w:anchor="_Toc213084081" w:history="1">
+            <w:r>
+              <w:rPr>
+                <w:rStyle w:val="Hyperlink"/>
+                <w:rFonts w:eastAsiaTheme="majorEastAsia"/>
+                <w:noProof/>
+              </w:rPr>
+              <w:t>13-</w:t>
+            </w:r>
+            <w:r>
+              <w:rPr>
+                <w:rFonts w:asciiTheme="minorHAnsi" w:eastAsiaTheme="minorEastAsia" w:hAnsiTheme="minorHAnsi" w:cstheme="minorBidi"/>
+                <w:noProof/>
+              </w:rPr>
+              <w:tab/>
+            </w:r>
+            <w:r>
+              <w:rPr>
+                <w:rStyle w:val="Hyperlink"/>
+                <w:rFonts w:eastAsiaTheme="majorEastAsia"/>
+                <w:noProof/>
+              </w:rPr>
+              <w:t>Routing Protocol Deployed</w:t>
+            </w:r>
+            <w:r>
+              <w:rPr>
+                <w:noProof/>
+                <w:webHidden/>
+              </w:rPr>
+              <w:tab/>
+            </w:r>
+            <w:r>
+              <w:rPr>
+                <w:noProof/>
+                <w:webHidden/>
+              </w:rPr>
+              <w:fldChar w:fldCharType="begin"/>
+            </w:r>
+            <w:r>
+              <w:rPr>
+                <w:noProof/>
+                <w:webHidden/>
+              </w:rPr>
+              <w:instrText xml:space="preserve"> PAGEREF _Toc213084081 \h </w:instrText>
+            </w:r>
+            <w:r>
+              <w:rPr>
+                <w:noProof/>
+                <w:webHidden/>
+              </w:rPr>
+            </w:r>
+            <w:r>
+              <w:rPr>
+                <w:noProof/>
+                <w:webHidden/>
+              </w:rPr>
+              <w:fldChar w:fldCharType="separate"/>
+            </w:r>
+            <w:r>
+              <w:rPr>
+                <w:noProof/>
+                <w:webHidden/>
+              </w:rPr>
+              <w:t>12</w:t>
+            </w:r>
+            <w:r>
+              <w:rPr>
+                <w:noProof/>
+                <w:webHidden/>
+              </w:rPr>
+              <w:fldChar w:fldCharType="end"/>
+            </w:r>
+          </w:hyperlink>
+        </w:p>
+        <w:p>
+          <w:pPr>
+            <w:pStyle w:val="TOC1"/>
+            <w:tabs>
+              <w:tab w:val="left" w:pos="660"/>
+              <w:tab w:val="right" w:leader="dot" w:pos="10059"/>
+            </w:tabs>
+            <w:rPr>
+              <w:rFonts w:asciiTheme="minorHAnsi" w:eastAsiaTheme="minorEastAsia" w:hAnsiTheme="minorHAnsi" w:cstheme="minorBidi"/>
+              <w:noProof/>
+            </w:rPr>
+          </w:pPr>
+          <w:hyperlink w:anchor="_Toc213084082" w:history="1">
+            <w:r>
+              <w:rPr>
+                <w:rStyle w:val="Hyperlink"/>
+                <w:rFonts w:eastAsiaTheme="majorEastAsia"/>
+                <w:noProof/>
+              </w:rPr>
+              <w:t>14-</w:t>
+            </w:r>
+            <w:r>
+              <w:rPr>
+                <w:rFonts w:asciiTheme="minorHAnsi" w:eastAsiaTheme="minorEastAsia" w:hAnsiTheme="minorHAnsi" w:cstheme="minorBidi"/>
+                <w:noProof/>
+              </w:rPr>
+              <w:tab/>
+            </w:r>
+            <w:r>
+              <w:rPr>
+                <w:rStyle w:val="Hyperlink"/>
+                <w:rFonts w:eastAsiaTheme="majorEastAsia"/>
+                <w:noProof/>
+              </w:rPr>
+              <w:t>IoT Architecture</w:t>
+            </w:r>
+            <w:r>
+              <w:rPr>
+                <w:noProof/>
+                <w:webHidden/>
+              </w:rPr>
+              <w:tab/>
+            </w:r>
+            <w:r>
+              <w:rPr>
+                <w:noProof/>
+                <w:webHidden/>
+              </w:rPr>
+              <w:fldChar w:fldCharType="begin"/>
+            </w:r>
+            <w:r>
+              <w:rPr>
+                <w:noProof/>
+                <w:webHidden/>
+              </w:rPr>
+              <w:instrText xml:space="preserve"> PAGEREF _Toc213084082 \h </w:instrText>
+            </w:r>
+            <w:r>
+              <w:rPr>
+                <w:noProof/>
+                <w:webHidden/>
+              </w:rPr>
+            </w:r>
+            <w:r>
+              <w:rPr>
+                <w:noProof/>
+                <w:webHidden/>
+              </w:rPr>
+              <w:fldChar w:fldCharType="separate"/>
+            </w:r>
+            <w:r>
+              <w:rPr>
+                <w:noProof/>
+                <w:webHidden/>
+              </w:rPr>
+              <w:t>13</w:t>
+            </w:r>
+            <w:r>
+              <w:rPr>
+                <w:noProof/>
+                <w:webHidden/>
+              </w:rPr>
+              <w:fldChar w:fldCharType="end"/>
+            </w:r>
+          </w:hyperlink>
+        </w:p>
+        <w:p>
+          <w:pPr>
+            <w:pStyle w:val="TOC1"/>
+            <w:tabs>
+              <w:tab w:val="left" w:pos="660"/>
+              <w:tab w:val="right" w:leader="dot" w:pos="10059"/>
+            </w:tabs>
+            <w:rPr>
+              <w:rFonts w:asciiTheme="minorHAnsi" w:eastAsiaTheme="minorEastAsia" w:hAnsiTheme="minorHAnsi" w:cstheme="minorBidi"/>
+              <w:noProof/>
+            </w:rPr>
+          </w:pPr>
+          <w:hyperlink w:anchor="_Toc213084083" w:history="1">
+            <w:r>
+              <w:rPr>
+                <w:rStyle w:val="Hyperlink"/>
+                <w:rFonts w:eastAsiaTheme="majorEastAsia"/>
+                <w:noProof/>
+              </w:rPr>
+              <w:t>15-</w:t>
+            </w:r>
+            <w:r>
+              <w:rPr>
+                <w:rFonts w:asciiTheme="minorHAnsi" w:eastAsiaTheme="minorEastAsia" w:hAnsiTheme="minorHAnsi" w:cstheme="minorBidi"/>
+                <w:noProof/>
+              </w:rPr>
+              <w:tab/>
+            </w:r>
+            <w:r>
+              <w:rPr>
+                <w:rStyle w:val="Hyperlink"/>
+                <w:rFonts w:eastAsiaTheme="majorEastAsia"/>
+                <w:noProof/>
+              </w:rPr>
+              <w:t>Power Requirements for the Transmitters &amp; Receivers of the IoT Nodes</w:t>
+            </w:r>
+            <w:r>
+              <w:rPr>
+                <w:noProof/>
+                <w:webHidden/>
+              </w:rPr>
+              <w:tab/>
+            </w:r>
+            <w:r>
+              <w:rPr>
+                <w:noProof/>
+                <w:webHidden/>
+              </w:rPr>
+              <w:fldChar w:fldCharType="begin"/>
+            </w:r>
+            <w:r>
+              <w:rPr>
+                <w:noProof/>
+                <w:webHidden/>
+              </w:rPr>
+              <w:instrText xml:space="preserve"> PAGEREF _Toc213084083 \h </w:instrText>
+            </w:r>
+            <w:r>
+              <w:rPr>
+                <w:noProof/>
+                <w:webHidden/>
+              </w:rPr>
+            </w:r>
+            <w:r>
+              <w:rPr>
+                <w:noProof/>
+                <w:webHidden/>
+              </w:rPr>
+              <w:fldChar w:fldCharType="separate"/>
+            </w:r>
+            <w:r>
+              <w:rPr>
+                <w:noProof/>
+                <w:webHidden/>
+              </w:rPr>
+              <w:t>13</w:t>
+            </w:r>
+            <w:r>
+              <w:rPr>
+                <w:noProof/>
+                <w:webHidden/>
+              </w:rPr>
+              <w:fldChar w:fldCharType="end"/>
+            </w:r>
+          </w:hyperlink>
+        </w:p>
+        <w:p>
+          <w:pPr>
+            <w:pStyle w:val="TOC1"/>
+            <w:tabs>
+              <w:tab w:val="left" w:pos="660"/>
+              <w:tab w:val="right" w:leader="dot" w:pos="10059"/>
+            </w:tabs>
+            <w:rPr>
+              <w:rFonts w:asciiTheme="minorHAnsi" w:eastAsiaTheme="minorEastAsia" w:hAnsiTheme="minorHAnsi" w:cstheme="minorBidi"/>
+              <w:noProof/>
+            </w:rPr>
+          </w:pPr>
+          <w:hyperlink w:anchor="_Toc213084084" w:history="1">
+            <w:r>
+              <w:rPr>
+                <w:rStyle w:val="Hyperlink"/>
+                <w:rFonts w:eastAsiaTheme="majorEastAsia"/>
+                <w:noProof/>
+              </w:rPr>
+              <w:t>16-</w:t>
+            </w:r>
+            <w:r>
+              <w:rPr>
+                <w:rFonts w:asciiTheme="minorHAnsi" w:eastAsiaTheme="minorEastAsia" w:hAnsiTheme="minorHAnsi" w:cstheme="minorBidi"/>
+                <w:noProof/>
+              </w:rPr>
+              <w:tab/>
+            </w:r>
+            <w:r>
+              <w:rPr>
+                <w:rStyle w:val="Hyperlink"/>
+                <w:rFonts w:eastAsiaTheme="majorEastAsia"/>
+                <w:noProof/>
+              </w:rPr>
+              <w:t>Maximum Distance Coverage</w:t>
+            </w:r>
+            <w:r>
+              <w:rPr>
+                <w:noProof/>
+                <w:webHidden/>
+              </w:rPr>
+              <w:tab/>
+            </w:r>
+            <w:r>
+              <w:rPr>
+                <w:noProof/>
+                <w:webHidden/>
+              </w:rPr>
+              <w:fldChar w:fldCharType="begin"/>
+            </w:r>
+            <w:r>
+              <w:rPr>
+                <w:noProof/>
+                <w:webHidden/>
+              </w:rPr>
+              <w:instrText xml:space="preserve"> PAGEREF _Toc213084084 \h </w:instrText>
+            </w:r>
+            <w:r>
+              <w:rPr>
+                <w:noProof/>
+                <w:webHidden/>
+              </w:rPr>
+            </w:r>
+            <w:r>
+              <w:rPr>
+                <w:noProof/>
+                <w:webHidden/>
+              </w:rPr>
+              <w:fldChar w:fldCharType="separate"/>
+            </w:r>
+            <w:r>
+              <w:rPr>
+                <w:noProof/>
+                <w:webHidden/>
+              </w:rPr>
+              <w:t>13</w:t>
+            </w:r>
+            <w:r>
+              <w:rPr>
+                <w:noProof/>
+                <w:webHidden/>
+              </w:rPr>
+              <w:fldChar w:fldCharType="end"/>
+            </w:r>
+          </w:hyperlink>
+        </w:p>
+        <w:p>
+          <w:pPr>
+            <w:pStyle w:val="TOC1"/>
+            <w:tabs>
+              <w:tab w:val="left" w:pos="660"/>
+              <w:tab w:val="right" w:leader="dot" w:pos="10059"/>
+            </w:tabs>
+            <w:rPr>
+              <w:rFonts w:asciiTheme="minorHAnsi" w:eastAsiaTheme="minorEastAsia" w:hAnsiTheme="minorHAnsi" w:cstheme="minorBidi"/>
+              <w:noProof/>
+            </w:rPr>
+          </w:pPr>
+          <w:hyperlink w:anchor="_Toc213084085" w:history="1">
+            <w:r>
+              <w:rPr>
+                <w:rStyle w:val="Hyperlink"/>
+                <w:rFonts w:eastAsiaTheme="majorEastAsia"/>
+                <w:noProof/>
+              </w:rPr>
+              <w:t>17-</w:t>
+            </w:r>
+            <w:r>
+              <w:rPr>
+                <w:rFonts w:asciiTheme="minorHAnsi" w:eastAsiaTheme="minorEastAsia" w:hAnsiTheme="minorHAnsi" w:cstheme="minorBidi"/>
+                <w:noProof/>
+              </w:rPr>
+              <w:tab/>
+            </w:r>
+            <w:r>
+              <w:rPr>
+                <w:rStyle w:val="Hyperlink"/>
+                <w:rFonts w:eastAsiaTheme="majorEastAsia"/>
+                <w:noProof/>
+              </w:rPr>
+              <w:t>Security Features/Capabilities Built</w:t>
+            </w:r>
+            <w:r>
+              <w:rPr>
+                <w:noProof/>
+                <w:webHidden/>
+              </w:rPr>
+              <w:tab/>
+            </w:r>
+            <w:r>
+              <w:rPr>
+                <w:noProof/>
+                <w:webHidden/>
+              </w:rPr>
+              <w:fldChar w:fldCharType="begin"/>
+            </w:r>
+            <w:r>
+              <w:rPr>
+                <w:noProof/>
+                <w:webHidden/>
+              </w:rPr>
+              <w:instrText xml:space="preserve"> PAGEREF _Toc213084085 \h </w:instrText>
+            </w:r>
+            <w:r>
+              <w:rPr>
+                <w:noProof/>
+                <w:webHidden/>
+              </w:rPr>
+            </w:r>
+            <w:r>
+              <w:rPr>
+                <w:noProof/>
+                <w:webHidden/>
+              </w:rPr>
+              <w:fldChar w:fldCharType="separate"/>
+            </w:r>
+            <w:r>
+              <w:rPr>
+                <w:noProof/>
+                <w:webHidden/>
+              </w:rPr>
+              <w:t>13</w:t>
+            </w:r>
+            <w:r>
+              <w:rPr>
+                <w:noProof/>
+                <w:webHidden/>
+              </w:rPr>
+              <w:fldChar w:fldCharType="end"/>
+            </w:r>
+          </w:hyperlink>
+        </w:p>
+        <w:p>
+          <w:pPr>
+            <w:pStyle w:val="TOC1"/>
+            <w:tabs>
+              <w:tab w:val="left" w:pos="660"/>
+              <w:tab w:val="right" w:leader="dot" w:pos="10059"/>
+            </w:tabs>
+            <w:rPr>
+              <w:rFonts w:asciiTheme="minorHAnsi" w:eastAsiaTheme="minorEastAsia" w:hAnsiTheme="minorHAnsi" w:cstheme="minorBidi"/>
+              <w:noProof/>
+            </w:rPr>
+          </w:pPr>
+          <w:hyperlink w:anchor="_Toc213084086" w:history="1">
+            <w:r>
+              <w:rPr>
+                <w:rStyle w:val="Hyperlink"/>
+                <w:rFonts w:eastAsiaTheme="majorEastAsia"/>
+                <w:noProof/>
+              </w:rPr>
+              <w:t>18-</w:t>
+            </w:r>
+            <w:r>
+              <w:rPr>
+                <w:rFonts w:asciiTheme="minorHAnsi" w:eastAsiaTheme="minorEastAsia" w:hAnsiTheme="minorHAnsi" w:cstheme="minorBidi"/>
+                <w:noProof/>
+              </w:rPr>
+              <w:tab/>
+            </w:r>
+            <w:r>
+              <w:rPr>
+                <w:rStyle w:val="Hyperlink"/>
+                <w:rFonts w:eastAsiaTheme="majorEastAsia"/>
+                <w:noProof/>
+              </w:rPr>
               <w:t>References:</w:t>
             </w:r>
             <w:r>
@@ -2366,7 +3564,7 @@
                 <w:noProof/>
                 <w:webHidden/>
               </w:rPr>
-              <w:instrText xml:space="preserve"> PAGEREF _Toc211991407 \h </w:instrText>
+              <w:instrText xml:space="preserve"> PAGEREF _Toc213084086 \h </w:instrText>
             </w:r>
             <w:r>
               <w:rPr>
@@ -2386,7 +3584,7 @@
                 <w:noProof/>
                 <w:webHidden/>
               </w:rPr>
-              <w:t>13</w:t>
+              <w:t>14</w:t>
             </w:r>
             <w:r>
               <w:rPr>
@@ -2419,7 +3617,7 @@
         <w:pStyle w:val="Heading1"/>
         <w:jc w:val="center"/>
       </w:pPr>
-      <w:bookmarkStart w:id="5" w:name="_Toc211991392"/>
+      <w:bookmarkStart w:id="4" w:name="_Toc213084057"/>
       <w:r>
         <w:t xml:space="preserve">Table </w:t>
       </w:r>
@@ -2432,7 +3630,7 @@
       <w:r>
         <w:t>Figures</w:t>
       </w:r>
-      <w:bookmarkEnd w:id="5"/>
+      <w:bookmarkEnd w:id="4"/>
     </w:p>
     <w:p>
       <w:pPr>
@@ -2475,13 +3673,13 @@
         </w:rPr>
         <w:fldChar w:fldCharType="separate"/>
       </w:r>
-      <w:hyperlink r:id="rId10" w:anchor="_Toc211991408" w:history="1">
+      <w:hyperlink r:id="rId10" w:anchor="_Toc213084087" w:history="1">
         <w:r>
           <w:rPr>
             <w:rStyle w:val="Hyperlink"/>
             <w:noProof/>
           </w:rPr>
-          <w:t>Figure 1 Screenshot of Sent Email</w:t>
+          <w:t>Figure 1 Dr. Tatsuya Yurimoto Response</w:t>
         </w:r>
         <w:r>
           <w:rPr>
@@ -2502,7 +3700,7 @@
             <w:noProof/>
             <w:webHidden/>
           </w:rPr>
-          <w:instrText xml:space="preserve"> PAGEREF _Toc211991408 \h </w:instrText>
+          <w:instrText xml:space="preserve"> PAGEREF _Toc213084087 \h </w:instrText>
         </w:r>
         <w:r>
           <w:rPr>
@@ -2522,7 +3720,7 @@
             <w:noProof/>
             <w:webHidden/>
           </w:rPr>
-          <w:t>4</w:t>
+          <w:t>5</w:t>
         </w:r>
         <w:r>
           <w:rPr>
@@ -2544,13 +3742,13 @@
           <w:noProof/>
         </w:rPr>
       </w:pPr>
-      <w:hyperlink r:id="rId11" w:anchor="_Toc211991409" w:history="1">
+      <w:hyperlink r:id="rId11" w:anchor="_Toc213084088" w:history="1">
         <w:r>
           <w:rPr>
             <w:rStyle w:val="Hyperlink"/>
             <w:noProof/>
           </w:rPr>
-          <w:t>Figure 2 Dr. Tatsuya Yurimoto Response</w:t>
+          <w:t>Figure 2 Screenshot of Sent Email</w:t>
         </w:r>
         <w:r>
           <w:rPr>
@@ -2571,7 +3769,7 @@
             <w:noProof/>
             <w:webHidden/>
           </w:rPr>
-          <w:instrText xml:space="preserve"> PAGEREF _Toc211991409 \h </w:instrText>
+          <w:instrText xml:space="preserve"> PAGEREF _Toc213084088 \h </w:instrText>
         </w:r>
         <w:r>
           <w:rPr>
@@ -2591,7 +3789,7 @@
             <w:noProof/>
             <w:webHidden/>
           </w:rPr>
-          <w:t>4</w:t>
+          <w:t>5</w:t>
         </w:r>
         <w:r>
           <w:rPr>
@@ -2613,7 +3811,7 @@
           <w:noProof/>
         </w:rPr>
       </w:pPr>
-      <w:hyperlink r:id="rId12" w:anchor="_Toc211991410" w:history="1">
+      <w:hyperlink r:id="rId12" w:anchor="_Toc213084089" w:history="1">
         <w:r>
           <w:rPr>
             <w:rStyle w:val="Hyperlink"/>
@@ -2640,7 +3838,514 @@
             <w:noProof/>
             <w:webHidden/>
           </w:rPr>
-          <w:instrText xml:space="preserve"> PAGEREF _Toc211991410 \h </w:instrText>
+          <w:instrText xml:space="preserve"> PAGEREF _Toc213084089 \h </w:instrText>
+        </w:r>
+        <w:r>
+          <w:rPr>
+            <w:noProof/>
+            <w:webHidden/>
+          </w:rPr>
+        </w:r>
+        <w:r>
+          <w:rPr>
+            <w:noProof/>
+            <w:webHidden/>
+          </w:rPr>
+          <w:fldChar w:fldCharType="separate"/>
+        </w:r>
+        <w:r>
+          <w:rPr>
+            <w:noProof/>
+            <w:webHidden/>
+          </w:rPr>
+          <w:t>7</w:t>
+        </w:r>
+        <w:r>
+          <w:rPr>
+            <w:noProof/>
+            <w:webHidden/>
+          </w:rPr>
+          <w:fldChar w:fldCharType="end"/>
+        </w:r>
+      </w:hyperlink>
+    </w:p>
+    <w:p>
+      <w:pPr>
+        <w:pStyle w:val="TableofFigures"/>
+        <w:tabs>
+          <w:tab w:val="right" w:leader="dot" w:pos="10059"/>
+        </w:tabs>
+        <w:rPr>
+          <w:rFonts w:asciiTheme="minorHAnsi" w:eastAsiaTheme="minorEastAsia" w:hAnsiTheme="minorHAnsi" w:cstheme="minorBidi"/>
+          <w:noProof/>
+        </w:rPr>
+      </w:pPr>
+      <w:hyperlink r:id="rId13" w:anchor="_Toc213084090" w:history="1">
+        <w:r>
+          <w:rPr>
+            <w:rStyle w:val="Hyperlink"/>
+            <w:noProof/>
+          </w:rPr>
+          <w:t>Figure 4 WS-2902 Home Wi-Fi Weather Station</w:t>
+        </w:r>
+        <w:r>
+          <w:rPr>
+            <w:noProof/>
+            <w:webHidden/>
+          </w:rPr>
+          <w:tab/>
+        </w:r>
+        <w:r>
+          <w:rPr>
+            <w:noProof/>
+            <w:webHidden/>
+          </w:rPr>
+          <w:fldChar w:fldCharType="begin"/>
+        </w:r>
+        <w:r>
+          <w:rPr>
+            <w:noProof/>
+            <w:webHidden/>
+          </w:rPr>
+          <w:instrText xml:space="preserve"> PAGEREF _Toc213084090 \h </w:instrText>
+        </w:r>
+        <w:r>
+          <w:rPr>
+            <w:noProof/>
+            <w:webHidden/>
+          </w:rPr>
+        </w:r>
+        <w:r>
+          <w:rPr>
+            <w:noProof/>
+            <w:webHidden/>
+          </w:rPr>
+          <w:fldChar w:fldCharType="separate"/>
+        </w:r>
+        <w:r>
+          <w:rPr>
+            <w:noProof/>
+            <w:webHidden/>
+          </w:rPr>
+          <w:t>7</w:t>
+        </w:r>
+        <w:r>
+          <w:rPr>
+            <w:noProof/>
+            <w:webHidden/>
+          </w:rPr>
+          <w:fldChar w:fldCharType="end"/>
+        </w:r>
+      </w:hyperlink>
+    </w:p>
+    <w:p>
+      <w:pPr>
+        <w:pStyle w:val="TableofFigures"/>
+        <w:tabs>
+          <w:tab w:val="right" w:leader="dot" w:pos="10059"/>
+        </w:tabs>
+        <w:rPr>
+          <w:rFonts w:asciiTheme="minorHAnsi" w:eastAsiaTheme="minorEastAsia" w:hAnsiTheme="minorHAnsi" w:cstheme="minorBidi"/>
+          <w:noProof/>
+        </w:rPr>
+      </w:pPr>
+      <w:hyperlink r:id="rId14" w:anchor="_Toc213084091" w:history="1">
+        <w:r>
+          <w:rPr>
+            <w:rStyle w:val="Hyperlink"/>
+            <w:noProof/>
+          </w:rPr>
+          <w:t>Figure 5  Observation of the Freshwater Inflow Event Using IoT Devices at an Oyster Farm in the Merbok Estuary During Monsoon</w:t>
+        </w:r>
+        <w:r>
+          <w:rPr>
+            <w:noProof/>
+            <w:webHidden/>
+          </w:rPr>
+          <w:tab/>
+        </w:r>
+        <w:r>
+          <w:rPr>
+            <w:noProof/>
+            <w:webHidden/>
+          </w:rPr>
+          <w:fldChar w:fldCharType="begin"/>
+        </w:r>
+        <w:r>
+          <w:rPr>
+            <w:noProof/>
+            <w:webHidden/>
+          </w:rPr>
+          <w:instrText xml:space="preserve"> PAGEREF _Toc213084091 \h </w:instrText>
+        </w:r>
+        <w:r>
+          <w:rPr>
+            <w:noProof/>
+            <w:webHidden/>
+          </w:rPr>
+        </w:r>
+        <w:r>
+          <w:rPr>
+            <w:noProof/>
+            <w:webHidden/>
+          </w:rPr>
+          <w:fldChar w:fldCharType="separate"/>
+        </w:r>
+        <w:r>
+          <w:rPr>
+            <w:noProof/>
+            <w:webHidden/>
+          </w:rPr>
+          <w:t>10</w:t>
+        </w:r>
+        <w:r>
+          <w:rPr>
+            <w:noProof/>
+            <w:webHidden/>
+          </w:rPr>
+          <w:fldChar w:fldCharType="end"/>
+        </w:r>
+      </w:hyperlink>
+    </w:p>
+    <w:p>
+      <w:pPr>
+        <w:pStyle w:val="TableofFigures"/>
+        <w:tabs>
+          <w:tab w:val="right" w:leader="dot" w:pos="10059"/>
+        </w:tabs>
+        <w:rPr>
+          <w:rFonts w:asciiTheme="minorHAnsi" w:eastAsiaTheme="minorEastAsia" w:hAnsiTheme="minorHAnsi" w:cstheme="minorBidi"/>
+          <w:noProof/>
+        </w:rPr>
+      </w:pPr>
+      <w:hyperlink r:id="rId15" w:anchor="_Toc213084092" w:history="1">
+        <w:r>
+          <w:rPr>
+            <w:rStyle w:val="Hyperlink"/>
+            <w:noProof/>
+          </w:rPr>
+          <w:t>Figure 6 Observation of the Freshwater Inflow Event Using IoT Devices at an Oyster Farm in the Merbok Estuary During Monsoon</w:t>
+        </w:r>
+        <w:r>
+          <w:rPr>
+            <w:noProof/>
+            <w:webHidden/>
+          </w:rPr>
+          <w:tab/>
+        </w:r>
+        <w:r>
+          <w:rPr>
+            <w:noProof/>
+            <w:webHidden/>
+          </w:rPr>
+          <w:fldChar w:fldCharType="begin"/>
+        </w:r>
+        <w:r>
+          <w:rPr>
+            <w:noProof/>
+            <w:webHidden/>
+          </w:rPr>
+          <w:instrText xml:space="preserve"> PAGEREF _Toc213084092 \h </w:instrText>
+        </w:r>
+        <w:r>
+          <w:rPr>
+            <w:noProof/>
+            <w:webHidden/>
+          </w:rPr>
+        </w:r>
+        <w:r>
+          <w:rPr>
+            <w:noProof/>
+            <w:webHidden/>
+          </w:rPr>
+          <w:fldChar w:fldCharType="separate"/>
+        </w:r>
+        <w:r>
+          <w:rPr>
+            <w:noProof/>
+            <w:webHidden/>
+          </w:rPr>
+          <w:t>11</w:t>
+        </w:r>
+        <w:r>
+          <w:rPr>
+            <w:noProof/>
+            <w:webHidden/>
+          </w:rPr>
+          <w:fldChar w:fldCharType="end"/>
+        </w:r>
+      </w:hyperlink>
+    </w:p>
+    <w:p>
+      <w:pPr>
+        <w:pStyle w:val="TableofFigures"/>
+        <w:tabs>
+          <w:tab w:val="right" w:leader="dot" w:pos="10059"/>
+        </w:tabs>
+        <w:rPr>
+          <w:rFonts w:asciiTheme="minorHAnsi" w:eastAsiaTheme="minorEastAsia" w:hAnsiTheme="minorHAnsi" w:cstheme="minorBidi"/>
+          <w:noProof/>
+        </w:rPr>
+      </w:pPr>
+      <w:hyperlink r:id="rId16" w:anchor="_Toc213084093" w:history="1">
+        <w:r>
+          <w:rPr>
+            <w:rStyle w:val="Hyperlink"/>
+            <w:noProof/>
+          </w:rPr>
+          <w:t>Figure 7 Observation of the Freshwater Inflow Event Using IoT Devices at an Oyster Farm in the Merbok Estuary During Monsoon</w:t>
+        </w:r>
+        <w:r>
+          <w:rPr>
+            <w:noProof/>
+            <w:webHidden/>
+          </w:rPr>
+          <w:tab/>
+        </w:r>
+        <w:r>
+          <w:rPr>
+            <w:noProof/>
+            <w:webHidden/>
+          </w:rPr>
+          <w:fldChar w:fldCharType="begin"/>
+        </w:r>
+        <w:r>
+          <w:rPr>
+            <w:noProof/>
+            <w:webHidden/>
+          </w:rPr>
+          <w:instrText xml:space="preserve"> PAGEREF _Toc213084093 \h </w:instrText>
+        </w:r>
+        <w:r>
+          <w:rPr>
+            <w:noProof/>
+            <w:webHidden/>
+          </w:rPr>
+        </w:r>
+        <w:r>
+          <w:rPr>
+            <w:noProof/>
+            <w:webHidden/>
+          </w:rPr>
+          <w:fldChar w:fldCharType="separate"/>
+        </w:r>
+        <w:r>
+          <w:rPr>
+            <w:noProof/>
+            <w:webHidden/>
+          </w:rPr>
+          <w:t>11</w:t>
+        </w:r>
+        <w:r>
+          <w:rPr>
+            <w:noProof/>
+            <w:webHidden/>
+          </w:rPr>
+          <w:fldChar w:fldCharType="end"/>
+        </w:r>
+      </w:hyperlink>
+    </w:p>
+    <w:p>
+      <w:pPr>
+        <w:pStyle w:val="Heading1"/>
+        <w:jc w:val="center"/>
+        <w:rPr>
+          <w:noProof/>
+        </w:rPr>
+      </w:pPr>
+      <w:r>
+        <w:rPr>
+          <w:rFonts w:eastAsiaTheme="minorEastAsia"/>
+          <w:noProof/>
+        </w:rPr>
+        <w:fldChar w:fldCharType="end"/>
+      </w:r>
+      <w:bookmarkStart w:id="5" w:name="_Toc213084058"/>
+      <w:r>
+        <w:rPr>
+          <w:rFonts w:eastAsiaTheme="minorEastAsia"/>
+          <w:noProof/>
+        </w:rPr>
+        <w:t>List of tables</w:t>
+      </w:r>
+      <w:bookmarkEnd w:id="5"/>
+      <w:r>
+        <w:rPr>
+          <w:rFonts w:eastAsiaTheme="minorEastAsia"/>
+          <w:noProof/>
+        </w:rPr>
+        <w:fldChar w:fldCharType="begin"/>
+      </w:r>
+      <w:r>
+        <w:rPr>
+          <w:rFonts w:eastAsiaTheme="minorEastAsia"/>
+          <w:noProof/>
+        </w:rPr>
+        <w:instrText xml:space="preserve"> TOC \h \z \c "Table" </w:instrText>
+      </w:r>
+      <w:r>
+        <w:rPr>
+          <w:rFonts w:eastAsiaTheme="minorEastAsia"/>
+          <w:noProof/>
+        </w:rPr>
+        <w:fldChar w:fldCharType="separate"/>
+      </w:r>
+    </w:p>
+    <w:bookmarkStart w:id="6" w:name="_GoBack"/>
+    <w:bookmarkEnd w:id="6"/>
+    <w:p>
+      <w:pPr>
+        <w:pStyle w:val="TableofFigures"/>
+        <w:tabs>
+          <w:tab w:val="right" w:leader="dot" w:pos="10059"/>
+        </w:tabs>
+        <w:rPr>
+          <w:rFonts w:asciiTheme="minorHAnsi" w:eastAsiaTheme="minorEastAsia" w:hAnsiTheme="minorHAnsi" w:cstheme="minorBidi"/>
+          <w:noProof/>
+        </w:rPr>
+      </w:pPr>
+      <w:r>
+        <w:rPr>
+          <w:rStyle w:val="Hyperlink"/>
+          <w:noProof/>
+        </w:rPr>
+        <w:fldChar w:fldCharType="begin"/>
+      </w:r>
+      <w:r>
+        <w:rPr>
+          <w:rStyle w:val="Hyperlink"/>
+          <w:noProof/>
+        </w:rPr>
+        <w:instrText xml:space="preserve"> </w:instrText>
+      </w:r>
+      <w:r>
+        <w:rPr>
+          <w:noProof/>
+        </w:rPr>
+        <w:instrText>HYPERLINK \l "_Toc213084094"</w:instrText>
+      </w:r>
+      <w:r>
+        <w:rPr>
+          <w:rStyle w:val="Hyperlink"/>
+          <w:noProof/>
+        </w:rPr>
+        <w:instrText xml:space="preserve"> </w:instrText>
+      </w:r>
+      <w:r>
+        <w:rPr>
+          <w:rStyle w:val="Hyperlink"/>
+          <w:noProof/>
+        </w:rPr>
+      </w:r>
+      <w:r>
+        <w:rPr>
+          <w:rStyle w:val="Hyperlink"/>
+          <w:noProof/>
+        </w:rPr>
+        <w:fldChar w:fldCharType="separate"/>
+      </w:r>
+      <w:r>
+        <w:rPr>
+          <w:rStyle w:val="Hyperlink"/>
+          <w:noProof/>
+        </w:rPr>
+        <w:t>Table 1 Dr. Tatsuya Yurimoto Response Summary</w:t>
+      </w:r>
+      <w:r>
+        <w:rPr>
+          <w:noProof/>
+          <w:webHidden/>
+        </w:rPr>
+        <w:tab/>
+      </w:r>
+      <w:r>
+        <w:rPr>
+          <w:noProof/>
+          <w:webHidden/>
+        </w:rPr>
+        <w:fldChar w:fldCharType="begin"/>
+      </w:r>
+      <w:r>
+        <w:rPr>
+          <w:noProof/>
+          <w:webHidden/>
+        </w:rPr>
+        <w:instrText xml:space="preserve"> PAGEREF _Toc213084094 \h </w:instrText>
+      </w:r>
+      <w:r>
+        <w:rPr>
+          <w:noProof/>
+          <w:webHidden/>
+        </w:rPr>
+      </w:r>
+      <w:r>
+        <w:rPr>
+          <w:noProof/>
+          <w:webHidden/>
+        </w:rPr>
+        <w:fldChar w:fldCharType="separate"/>
+      </w:r>
+      <w:r>
+        <w:rPr>
+          <w:noProof/>
+          <w:webHidden/>
+        </w:rPr>
+        <w:t>5</w:t>
+      </w:r>
+      <w:r>
+        <w:rPr>
+          <w:noProof/>
+          <w:webHidden/>
+        </w:rPr>
+        <w:fldChar w:fldCharType="end"/>
+      </w:r>
+      <w:r>
+        <w:rPr>
+          <w:rStyle w:val="Hyperlink"/>
+          <w:noProof/>
+        </w:rPr>
+        <w:fldChar w:fldCharType="end"/>
+      </w:r>
+    </w:p>
+    <w:p>
+      <w:pPr>
+        <w:pStyle w:val="TableofFigures"/>
+        <w:tabs>
+          <w:tab w:val="right" w:leader="dot" w:pos="10059"/>
+        </w:tabs>
+        <w:rPr>
+          <w:rFonts w:asciiTheme="minorHAnsi" w:eastAsiaTheme="minorEastAsia" w:hAnsiTheme="minorHAnsi" w:cstheme="minorBidi"/>
+          <w:noProof/>
+        </w:rPr>
+      </w:pPr>
+      <w:hyperlink w:anchor="_Toc213084095" w:history="1">
+        <w:r>
+          <w:rPr>
+            <w:rStyle w:val="Hyperlink"/>
+            <w:noProof/>
+          </w:rPr>
+          <w:t>Table 2 Follow-Up Inquiry</w:t>
+        </w:r>
+        <w:r>
+          <w:rPr>
+            <w:noProof/>
+            <w:webHidden/>
+          </w:rPr>
+          <w:tab/>
+        </w:r>
+        <w:r>
+          <w:rPr>
+            <w:noProof/>
+            <w:webHidden/>
+          </w:rPr>
+          <w:fldChar w:fldCharType="begin"/>
+        </w:r>
+        <w:r>
+          <w:rPr>
+            <w:noProof/>
+            <w:webHidden/>
+          </w:rPr>
+          <w:instrText xml:space="preserve"> PAGEREF _Toc213084095 \h </w:instrText>
         </w:r>
         <w:r>
           <w:rPr>
@@ -2682,13 +4387,13 @@
           <w:noProof/>
         </w:rPr>
       </w:pPr>
-      <w:hyperlink r:id="rId13" w:anchor="_Toc211991411" w:history="1">
+      <w:hyperlink w:anchor="_Toc213084096" w:history="1">
         <w:r>
           <w:rPr>
             <w:rStyle w:val="Hyperlink"/>
             <w:noProof/>
           </w:rPr>
-          <w:t>Figure 4 Buoy Node Developed circuit board</w:t>
+          <w:t>Table 3 Sensing Devices functions</w:t>
         </w:r>
         <w:r>
           <w:rPr>
@@ -2709,471 +4414,7 @@
             <w:noProof/>
             <w:webHidden/>
           </w:rPr>
-          <w:instrText xml:space="preserve"> PAGEREF _Toc211991411 \h </w:instrText>
-        </w:r>
-        <w:r>
-          <w:rPr>
-            <w:noProof/>
-            <w:webHidden/>
-          </w:rPr>
-        </w:r>
-        <w:r>
-          <w:rPr>
-            <w:noProof/>
-            <w:webHidden/>
-          </w:rPr>
-          <w:fldChar w:fldCharType="separate"/>
-        </w:r>
-        <w:r>
-          <w:rPr>
-            <w:b/>
-            <w:bCs/>
-            <w:noProof/>
-            <w:webHidden/>
-          </w:rPr>
-          <w:t>Error! Bookmark not defined.</w:t>
-        </w:r>
-        <w:r>
-          <w:rPr>
-            <w:noProof/>
-            <w:webHidden/>
-          </w:rPr>
-          <w:fldChar w:fldCharType="end"/>
-        </w:r>
-      </w:hyperlink>
-    </w:p>
-    <w:p>
-      <w:pPr>
-        <w:pStyle w:val="TableofFigures"/>
-        <w:tabs>
-          <w:tab w:val="right" w:leader="dot" w:pos="10059"/>
-        </w:tabs>
-        <w:rPr>
-          <w:rFonts w:asciiTheme="minorHAnsi" w:eastAsiaTheme="minorEastAsia" w:hAnsiTheme="minorHAnsi" w:cstheme="minorBidi"/>
-          <w:noProof/>
-        </w:rPr>
-      </w:pPr>
-      <w:hyperlink r:id="rId14" w:anchor="_Toc211991412" w:history="1">
-        <w:r>
-          <w:rPr>
-            <w:rStyle w:val="Hyperlink"/>
-            <w:noProof/>
-          </w:rPr>
-          <w:t>Figure 5 AWS services diagram</w:t>
-        </w:r>
-        <w:r>
-          <w:rPr>
-            <w:noProof/>
-            <w:webHidden/>
-          </w:rPr>
-          <w:tab/>
-        </w:r>
-        <w:r>
-          <w:rPr>
-            <w:noProof/>
-            <w:webHidden/>
-          </w:rPr>
-          <w:fldChar w:fldCharType="begin"/>
-        </w:r>
-        <w:r>
-          <w:rPr>
-            <w:noProof/>
-            <w:webHidden/>
-          </w:rPr>
-          <w:instrText xml:space="preserve"> PAGEREF _Toc211991412 \h </w:instrText>
-        </w:r>
-        <w:r>
-          <w:rPr>
-            <w:noProof/>
-            <w:webHidden/>
-          </w:rPr>
-        </w:r>
-        <w:r>
-          <w:rPr>
-            <w:noProof/>
-            <w:webHidden/>
-          </w:rPr>
-          <w:fldChar w:fldCharType="separate"/>
-        </w:r>
-        <w:r>
-          <w:rPr>
-            <w:b/>
-            <w:bCs/>
-            <w:noProof/>
-            <w:webHidden/>
-          </w:rPr>
-          <w:t>Error! Bookmark not defined.</w:t>
-        </w:r>
-        <w:r>
-          <w:rPr>
-            <w:noProof/>
-            <w:webHidden/>
-          </w:rPr>
-          <w:fldChar w:fldCharType="end"/>
-        </w:r>
-      </w:hyperlink>
-    </w:p>
-    <w:p>
-      <w:pPr>
-        <w:pStyle w:val="Heading1"/>
-        <w:jc w:val="center"/>
-        <w:rPr>
-          <w:noProof/>
-        </w:rPr>
-      </w:pPr>
-      <w:r>
-        <w:rPr>
-          <w:rFonts w:eastAsiaTheme="minorEastAsia"/>
-          <w:noProof/>
-        </w:rPr>
-        <w:fldChar w:fldCharType="end"/>
-      </w:r>
-      <w:bookmarkStart w:id="6" w:name="_Toc211991393"/>
-      <w:r>
-        <w:rPr>
-          <w:rFonts w:eastAsiaTheme="minorEastAsia"/>
-          <w:noProof/>
-        </w:rPr>
-        <w:t>List of tables</w:t>
-      </w:r>
-      <w:bookmarkEnd w:id="6"/>
-      <w:r>
-        <w:rPr>
-          <w:rFonts w:eastAsiaTheme="minorEastAsia"/>
-          <w:noProof/>
-        </w:rPr>
-        <w:fldChar w:fldCharType="begin"/>
-      </w:r>
-      <w:r>
-        <w:rPr>
-          <w:rFonts w:eastAsiaTheme="minorEastAsia"/>
-          <w:noProof/>
-        </w:rPr>
-        <w:instrText xml:space="preserve"> TOC \h \z \c "Table" </w:instrText>
-      </w:r>
-      <w:r>
-        <w:rPr>
-          <w:rFonts w:eastAsiaTheme="minorEastAsia"/>
-          <w:noProof/>
-        </w:rPr>
-        <w:fldChar w:fldCharType="separate"/>
-      </w:r>
-    </w:p>
-    <w:p>
-      <w:pPr>
-        <w:pStyle w:val="TableofFigures"/>
-        <w:tabs>
-          <w:tab w:val="right" w:leader="dot" w:pos="10059"/>
-        </w:tabs>
-        <w:rPr>
-          <w:rFonts w:asciiTheme="minorHAnsi" w:eastAsiaTheme="minorEastAsia" w:hAnsiTheme="minorHAnsi" w:cstheme="minorBidi"/>
-          <w:noProof/>
-        </w:rPr>
-      </w:pPr>
-      <w:hyperlink w:anchor="_Toc211991413" w:history="1">
-        <w:r>
-          <w:rPr>
-            <w:rStyle w:val="Hyperlink"/>
-            <w:noProof/>
-          </w:rPr>
-          <w:t>Table 1 Dr. Tatsuya Yurimoto Response Summary</w:t>
-        </w:r>
-        <w:r>
-          <w:rPr>
-            <w:noProof/>
-            <w:webHidden/>
-          </w:rPr>
-          <w:tab/>
-        </w:r>
-        <w:r>
-          <w:rPr>
-            <w:noProof/>
-            <w:webHidden/>
-          </w:rPr>
-          <w:fldChar w:fldCharType="begin"/>
-        </w:r>
-        <w:r>
-          <w:rPr>
-            <w:noProof/>
-            <w:webHidden/>
-          </w:rPr>
-          <w:instrText xml:space="preserve"> PAGEREF _Toc211991413 \h </w:instrText>
-        </w:r>
-        <w:r>
-          <w:rPr>
-            <w:noProof/>
-            <w:webHidden/>
-          </w:rPr>
-        </w:r>
-        <w:r>
-          <w:rPr>
-            <w:noProof/>
-            <w:webHidden/>
-          </w:rPr>
-          <w:fldChar w:fldCharType="separate"/>
-        </w:r>
-        <w:r>
-          <w:rPr>
-            <w:noProof/>
-            <w:webHidden/>
-          </w:rPr>
-          <w:t>4</w:t>
-        </w:r>
-        <w:r>
-          <w:rPr>
-            <w:noProof/>
-            <w:webHidden/>
-          </w:rPr>
-          <w:fldChar w:fldCharType="end"/>
-        </w:r>
-      </w:hyperlink>
-    </w:p>
-    <w:p>
-      <w:pPr>
-        <w:pStyle w:val="TableofFigures"/>
-        <w:tabs>
-          <w:tab w:val="right" w:leader="dot" w:pos="10059"/>
-        </w:tabs>
-        <w:rPr>
-          <w:rFonts w:asciiTheme="minorHAnsi" w:eastAsiaTheme="minorEastAsia" w:hAnsiTheme="minorHAnsi" w:cstheme="minorBidi"/>
-          <w:noProof/>
-        </w:rPr>
-      </w:pPr>
-      <w:hyperlink w:anchor="_Toc211991414" w:history="1">
-        <w:r>
-          <w:rPr>
-            <w:rStyle w:val="Hyperlink"/>
-            <w:noProof/>
-          </w:rPr>
-          <w:t>Table 2 Follow-Up Inquiry</w:t>
-        </w:r>
-        <w:r>
-          <w:rPr>
-            <w:noProof/>
-            <w:webHidden/>
-          </w:rPr>
-          <w:tab/>
-        </w:r>
-        <w:r>
-          <w:rPr>
-            <w:noProof/>
-            <w:webHidden/>
-          </w:rPr>
-          <w:fldChar w:fldCharType="begin"/>
-        </w:r>
-        <w:r>
-          <w:rPr>
-            <w:noProof/>
-            <w:webHidden/>
-          </w:rPr>
-          <w:instrText xml:space="preserve"> PAGEREF _Toc211991414 \h </w:instrText>
-        </w:r>
-        <w:r>
-          <w:rPr>
-            <w:noProof/>
-            <w:webHidden/>
-          </w:rPr>
-        </w:r>
-        <w:r>
-          <w:rPr>
-            <w:noProof/>
-            <w:webHidden/>
-          </w:rPr>
-          <w:fldChar w:fldCharType="separate"/>
-        </w:r>
-        <w:r>
-          <w:rPr>
-            <w:noProof/>
-            <w:webHidden/>
-          </w:rPr>
-          <w:t>5</w:t>
-        </w:r>
-        <w:r>
-          <w:rPr>
-            <w:noProof/>
-            <w:webHidden/>
-          </w:rPr>
-          <w:fldChar w:fldCharType="end"/>
-        </w:r>
-      </w:hyperlink>
-    </w:p>
-    <w:p>
-      <w:pPr>
-        <w:pStyle w:val="TableofFigures"/>
-        <w:tabs>
-          <w:tab w:val="right" w:leader="dot" w:pos="10059"/>
-        </w:tabs>
-        <w:rPr>
-          <w:rFonts w:asciiTheme="minorHAnsi" w:eastAsiaTheme="minorEastAsia" w:hAnsiTheme="minorHAnsi" w:cstheme="minorBidi"/>
-          <w:noProof/>
-        </w:rPr>
-      </w:pPr>
-      <w:hyperlink w:anchor="_Toc211991415" w:history="1">
-        <w:r>
-          <w:rPr>
-            <w:rStyle w:val="Hyperlink"/>
-            <w:noProof/>
-          </w:rPr>
-          <w:t>Table 3 WS-2902 functions</w:t>
-        </w:r>
-        <w:r>
-          <w:rPr>
-            <w:noProof/>
-            <w:webHidden/>
-          </w:rPr>
-          <w:tab/>
-        </w:r>
-        <w:r>
-          <w:rPr>
-            <w:noProof/>
-            <w:webHidden/>
-          </w:rPr>
-          <w:fldChar w:fldCharType="begin"/>
-        </w:r>
-        <w:r>
-          <w:rPr>
-            <w:noProof/>
-            <w:webHidden/>
-          </w:rPr>
-          <w:instrText xml:space="preserve"> PAGEREF _Toc211991415 \h </w:instrText>
-        </w:r>
-        <w:r>
-          <w:rPr>
-            <w:noProof/>
-            <w:webHidden/>
-          </w:rPr>
-        </w:r>
-        <w:r>
-          <w:rPr>
-            <w:noProof/>
-            <w:webHidden/>
-          </w:rPr>
-          <w:fldChar w:fldCharType="separate"/>
-        </w:r>
-        <w:r>
-          <w:rPr>
-            <w:noProof/>
-            <w:webHidden/>
-          </w:rPr>
-          <w:t>7</w:t>
-        </w:r>
-        <w:r>
-          <w:rPr>
-            <w:noProof/>
-            <w:webHidden/>
-          </w:rPr>
-          <w:fldChar w:fldCharType="end"/>
-        </w:r>
-      </w:hyperlink>
-    </w:p>
-    <w:p>
-      <w:pPr>
-        <w:pStyle w:val="TableofFigures"/>
-        <w:tabs>
-          <w:tab w:val="right" w:leader="dot" w:pos="10059"/>
-        </w:tabs>
-        <w:rPr>
-          <w:rFonts w:asciiTheme="minorHAnsi" w:eastAsiaTheme="minorEastAsia" w:hAnsiTheme="minorHAnsi" w:cstheme="minorBidi"/>
-          <w:noProof/>
-        </w:rPr>
-      </w:pPr>
-      <w:hyperlink w:anchor="_Toc211991416" w:history="1">
-        <w:r>
-          <w:rPr>
-            <w:rStyle w:val="Hyperlink"/>
-            <w:noProof/>
-          </w:rPr>
-          <w:t>Table 4 LoRaWAN Gateway Functions</w:t>
-        </w:r>
-        <w:r>
-          <w:rPr>
-            <w:noProof/>
-            <w:webHidden/>
-          </w:rPr>
-          <w:tab/>
-        </w:r>
-        <w:r>
-          <w:rPr>
-            <w:noProof/>
-            <w:webHidden/>
-          </w:rPr>
-          <w:fldChar w:fldCharType="begin"/>
-        </w:r>
-        <w:r>
-          <w:rPr>
-            <w:noProof/>
-            <w:webHidden/>
-          </w:rPr>
-          <w:instrText xml:space="preserve"> PAGEREF _Toc211991416 \h </w:instrText>
-        </w:r>
-        <w:r>
-          <w:rPr>
-            <w:noProof/>
-            <w:webHidden/>
-          </w:rPr>
-        </w:r>
-        <w:r>
-          <w:rPr>
-            <w:noProof/>
-            <w:webHidden/>
-          </w:rPr>
-          <w:fldChar w:fldCharType="separate"/>
-        </w:r>
-        <w:r>
-          <w:rPr>
-            <w:noProof/>
-            <w:webHidden/>
-          </w:rPr>
-          <w:t>7</w:t>
-        </w:r>
-        <w:r>
-          <w:rPr>
-            <w:noProof/>
-            <w:webHidden/>
-          </w:rPr>
-          <w:fldChar w:fldCharType="end"/>
-        </w:r>
-      </w:hyperlink>
-    </w:p>
-    <w:p>
-      <w:pPr>
-        <w:pStyle w:val="TableofFigures"/>
-        <w:tabs>
-          <w:tab w:val="right" w:leader="dot" w:pos="10059"/>
-        </w:tabs>
-        <w:rPr>
-          <w:rFonts w:asciiTheme="minorHAnsi" w:eastAsiaTheme="minorEastAsia" w:hAnsiTheme="minorHAnsi" w:cstheme="minorBidi"/>
-          <w:noProof/>
-        </w:rPr>
-      </w:pPr>
-      <w:hyperlink w:anchor="_Toc211991417" w:history="1">
-        <w:r>
-          <w:rPr>
-            <w:rStyle w:val="Hyperlink"/>
-            <w:noProof/>
-          </w:rPr>
-          <w:t>Table 5 AWS Functions</w:t>
-        </w:r>
-        <w:r>
-          <w:rPr>
-            <w:noProof/>
-            <w:webHidden/>
-          </w:rPr>
-          <w:tab/>
-        </w:r>
-        <w:r>
-          <w:rPr>
-            <w:noProof/>
-            <w:webHidden/>
-          </w:rPr>
-          <w:fldChar w:fldCharType="begin"/>
-        </w:r>
-        <w:r>
-          <w:rPr>
-            <w:noProof/>
-            <w:webHidden/>
-          </w:rPr>
-          <w:instrText xml:space="preserve"> PAGEREF _Toc211991417 \h </w:instrText>
+          <w:instrText xml:space="preserve"> PAGEREF _Toc213084096 \h </w:instrText>
         </w:r>
         <w:r>
           <w:rPr>
@@ -3206,6 +4447,213 @@
     </w:p>
     <w:p>
       <w:pPr>
+        <w:pStyle w:val="TableofFigures"/>
+        <w:tabs>
+          <w:tab w:val="right" w:leader="dot" w:pos="10059"/>
+        </w:tabs>
+        <w:rPr>
+          <w:rFonts w:asciiTheme="minorHAnsi" w:eastAsiaTheme="minorEastAsia" w:hAnsiTheme="minorHAnsi" w:cstheme="minorBidi"/>
+          <w:noProof/>
+        </w:rPr>
+      </w:pPr>
+      <w:hyperlink w:anchor="_Toc213084097" w:history="1">
+        <w:r>
+          <w:rPr>
+            <w:rStyle w:val="Hyperlink"/>
+            <w:noProof/>
+          </w:rPr>
+          <w:t>Table 4 Wi-Fi Router Functions</w:t>
+        </w:r>
+        <w:r>
+          <w:rPr>
+            <w:noProof/>
+            <w:webHidden/>
+          </w:rPr>
+          <w:tab/>
+        </w:r>
+        <w:r>
+          <w:rPr>
+            <w:noProof/>
+            <w:webHidden/>
+          </w:rPr>
+          <w:fldChar w:fldCharType="begin"/>
+        </w:r>
+        <w:r>
+          <w:rPr>
+            <w:noProof/>
+            <w:webHidden/>
+          </w:rPr>
+          <w:instrText xml:space="preserve"> PAGEREF _Toc213084097 \h </w:instrText>
+        </w:r>
+        <w:r>
+          <w:rPr>
+            <w:noProof/>
+            <w:webHidden/>
+          </w:rPr>
+        </w:r>
+        <w:r>
+          <w:rPr>
+            <w:noProof/>
+            <w:webHidden/>
+          </w:rPr>
+          <w:fldChar w:fldCharType="separate"/>
+        </w:r>
+        <w:r>
+          <w:rPr>
+            <w:noProof/>
+            <w:webHidden/>
+          </w:rPr>
+          <w:t>8</w:t>
+        </w:r>
+        <w:r>
+          <w:rPr>
+            <w:noProof/>
+            <w:webHidden/>
+          </w:rPr>
+          <w:fldChar w:fldCharType="end"/>
+        </w:r>
+      </w:hyperlink>
+    </w:p>
+    <w:p>
+      <w:pPr>
+        <w:pStyle w:val="TableofFigures"/>
+        <w:tabs>
+          <w:tab w:val="right" w:leader="dot" w:pos="10059"/>
+        </w:tabs>
+        <w:rPr>
+          <w:rFonts w:asciiTheme="minorHAnsi" w:eastAsiaTheme="minorEastAsia" w:hAnsiTheme="minorHAnsi" w:cstheme="minorBidi"/>
+          <w:noProof/>
+        </w:rPr>
+      </w:pPr>
+      <w:hyperlink w:anchor="_Toc213084098" w:history="1">
+        <w:r>
+          <w:rPr>
+            <w:rStyle w:val="Hyperlink"/>
+            <w:noProof/>
+          </w:rPr>
+          <w:t>Table 5 Cloud Services Functions</w:t>
+        </w:r>
+        <w:r>
+          <w:rPr>
+            <w:noProof/>
+            <w:webHidden/>
+          </w:rPr>
+          <w:tab/>
+        </w:r>
+        <w:r>
+          <w:rPr>
+            <w:noProof/>
+            <w:webHidden/>
+          </w:rPr>
+          <w:fldChar w:fldCharType="begin"/>
+        </w:r>
+        <w:r>
+          <w:rPr>
+            <w:noProof/>
+            <w:webHidden/>
+          </w:rPr>
+          <w:instrText xml:space="preserve"> PAGEREF _Toc213084098 \h </w:instrText>
+        </w:r>
+        <w:r>
+          <w:rPr>
+            <w:noProof/>
+            <w:webHidden/>
+          </w:rPr>
+        </w:r>
+        <w:r>
+          <w:rPr>
+            <w:noProof/>
+            <w:webHidden/>
+          </w:rPr>
+          <w:fldChar w:fldCharType="separate"/>
+        </w:r>
+        <w:r>
+          <w:rPr>
+            <w:noProof/>
+            <w:webHidden/>
+          </w:rPr>
+          <w:t>9</w:t>
+        </w:r>
+        <w:r>
+          <w:rPr>
+            <w:noProof/>
+            <w:webHidden/>
+          </w:rPr>
+          <w:fldChar w:fldCharType="end"/>
+        </w:r>
+      </w:hyperlink>
+    </w:p>
+    <w:p>
+      <w:pPr>
+        <w:pStyle w:val="TableofFigures"/>
+        <w:tabs>
+          <w:tab w:val="right" w:leader="dot" w:pos="10059"/>
+        </w:tabs>
+        <w:rPr>
+          <w:rFonts w:asciiTheme="minorHAnsi" w:eastAsiaTheme="minorEastAsia" w:hAnsiTheme="minorHAnsi" w:cstheme="minorBidi"/>
+          <w:noProof/>
+        </w:rPr>
+      </w:pPr>
+      <w:hyperlink w:anchor="_Toc213084099" w:history="1">
+        <w:r>
+          <w:rPr>
+            <w:rStyle w:val="Hyperlink"/>
+            <w:noProof/>
+          </w:rPr>
+          <w:t>Table 6 IEEE 802.11 WIFI Characteristic</w:t>
+        </w:r>
+        <w:r>
+          <w:rPr>
+            <w:noProof/>
+            <w:webHidden/>
+          </w:rPr>
+          <w:tab/>
+        </w:r>
+        <w:r>
+          <w:rPr>
+            <w:noProof/>
+            <w:webHidden/>
+          </w:rPr>
+          <w:fldChar w:fldCharType="begin"/>
+        </w:r>
+        <w:r>
+          <w:rPr>
+            <w:noProof/>
+            <w:webHidden/>
+          </w:rPr>
+          <w:instrText xml:space="preserve"> PAGEREF _Toc213084099 \h </w:instrText>
+        </w:r>
+        <w:r>
+          <w:rPr>
+            <w:noProof/>
+            <w:webHidden/>
+          </w:rPr>
+        </w:r>
+        <w:r>
+          <w:rPr>
+            <w:noProof/>
+            <w:webHidden/>
+          </w:rPr>
+          <w:fldChar w:fldCharType="separate"/>
+        </w:r>
+        <w:r>
+          <w:rPr>
+            <w:noProof/>
+            <w:webHidden/>
+          </w:rPr>
+          <w:t>12</w:t>
+        </w:r>
+        <w:r>
+          <w:rPr>
+            <w:noProof/>
+            <w:webHidden/>
+          </w:rPr>
+          <w:fldChar w:fldCharType="end"/>
+        </w:r>
+      </w:hyperlink>
+    </w:p>
+    <w:p>
+      <w:pPr>
         <w:pStyle w:val="Heading1"/>
         <w:numPr>
           <w:ilvl w:val="0"/>
@@ -3249,8 +4697,8 @@
           <w:lang w:bidi="ar-EG"/>
         </w:rPr>
         <w:sectPr>
-          <w:headerReference w:type="default" r:id="rId15"/>
-          <w:footerReference w:type="default" r:id="rId16"/>
+          <w:headerReference w:type="default" r:id="rId17"/>
+          <w:footerReference w:type="default" r:id="rId18"/>
           <w:pgSz w:w="11910" w:h="16840"/>
           <w:pgMar w:top="1240" w:right="566" w:bottom="1060" w:left="1275" w:header="508" w:footer="872" w:gutter="0"/>
           <w:pgBorders w:offsetFrom="page">
@@ -3268,16 +4716,16 @@
       <w:pPr>
         <w:pStyle w:val="Heading1"/>
       </w:pPr>
-      <w:bookmarkStart w:id="7" w:name="_Toc211991394"/>
-      <w:bookmarkStart w:id="8" w:name="_Hlk186143339"/>
+      <w:bookmarkStart w:id="7" w:name="_Hlk186143339"/>
+      <w:bookmarkStart w:id="8" w:name="_Toc213084059"/>
       <w:bookmarkEnd w:id="1"/>
       <w:r>
         <w:lastRenderedPageBreak/>
         <w:t>Summary</w:t>
       </w:r>
-      <w:bookmarkEnd w:id="7"/>
-    </w:p>
-    <w:bookmarkEnd w:id="8"/>
+      <w:bookmarkEnd w:id="8"/>
+    </w:p>
+    <w:bookmarkEnd w:id="7"/>
     <w:p>
       <w:pPr>
         <w:pStyle w:val="BodyText"/>
@@ -3377,7 +4825,7 @@
       <w:pPr>
         <w:pStyle w:val="Heading1"/>
       </w:pPr>
-      <w:bookmarkStart w:id="9" w:name="_Toc211991395"/>
+      <w:bookmarkStart w:id="9" w:name="_Toc213084060"/>
       <w:r>
         <w:t>Research Limitations and Author Outreach</w:t>
       </w:r>
@@ -3423,7 +4871,7 @@
       <w:pPr>
         <w:pStyle w:val="Heading2"/>
       </w:pPr>
-      <w:bookmarkStart w:id="10" w:name="_Toc211991396"/>
+      <w:bookmarkStart w:id="10" w:name="_Toc213084061"/>
       <w:r>
         <w:t>Formal Correspondence and Author Acknowledgement</w:t>
       </w:r>
@@ -3699,7 +5147,7 @@
                             <w:pPr>
                               <w:pStyle w:val="Caption"/>
                             </w:pPr>
-                            <w:bookmarkStart w:id="11" w:name="_Toc211991408"/>
+                            <w:bookmarkStart w:id="11" w:name="_Toc213084087"/>
                             <w:r>
                               <w:t xml:space="preserve">Figure </w:t>
                             </w:r>
@@ -3736,13 +5184,13 @@
                             <w:r>
                               <w:t xml:space="preserve"> </w:t>
                             </w:r>
-                            <w:bookmarkEnd w:id="11"/>
                             <w:r>
                               <w:t>Dr. Tatsuya Yurimoto</w:t>
                             </w:r>
                             <w:r>
                               <w:t xml:space="preserve"> Response</w:t>
                             </w:r>
+                            <w:bookmarkEnd w:id="11"/>
                           </w:p>
                         </w:txbxContent>
                       </wps:txbx>
@@ -3771,7 +5219,7 @@
                       <w:pPr>
                         <w:pStyle w:val="Caption"/>
                       </w:pPr>
-                      <w:bookmarkStart w:id="11" w:name="_Toc211991408"/>
+                      <w:bookmarkStart w:id="12" w:name="_Toc213084087"/>
                       <w:r>
                         <w:t xml:space="preserve">Figure </w:t>
                       </w:r>
@@ -3808,18 +5256,13 @@
                       <w:r>
                         <w:t xml:space="preserve"> </w:t>
                       </w:r>
-                      <w:bookmarkEnd w:id="11"/>
                       <w:r>
-                        <w:t xml:space="preserve">Dr. Tatsuya </w:t>
+                        <w:t>Dr. Tatsuya Yurimoto</w:t>
                       </w:r>
-                      <w:proofErr w:type="spellStart"/>
-                      <w:r>
-                        <w:t>Yurimoto</w:t>
-                      </w:r>
-                      <w:proofErr w:type="spellEnd"/>
                       <w:r>
                         <w:t xml:space="preserve"> Response</w:t>
                       </w:r>
+                      <w:bookmarkEnd w:id="12"/>
                     </w:p>
                   </w:txbxContent>
                 </v:textbox>
@@ -3878,7 +5321,7 @@
                                 <w:noProof/>
                               </w:rPr>
                             </w:pPr>
-                            <w:bookmarkStart w:id="12" w:name="_Toc211991409"/>
+                            <w:bookmarkStart w:id="13" w:name="_Toc213084088"/>
                             <w:r>
                               <w:t xml:space="preserve">Figure </w:t>
                             </w:r>
@@ -3915,9 +5358,12 @@
                             <w:r>
                               <w:t xml:space="preserve"> </w:t>
                             </w:r>
-                            <w:bookmarkEnd w:id="12"/>
                             <w:r>
-                              <w:t xml:space="preserve">Screenshot of Sent Email </w:t>
+                              <w:t>Screenshot of Sent Email</w:t>
+                            </w:r>
+                            <w:bookmarkEnd w:id="13"/>
+                            <w:r>
+                              <w:t xml:space="preserve"> </w:t>
                             </w:r>
                             <w:r>
                               <w:t xml:space="preserve"> </w:t>
@@ -3950,7 +5396,7 @@
                           <w:noProof/>
                         </w:rPr>
                       </w:pPr>
-                      <w:bookmarkStart w:id="13" w:name="_Toc211991409"/>
+                      <w:bookmarkStart w:id="14" w:name="_Toc213084088"/>
                       <w:r>
                         <w:t xml:space="preserve">Figure </w:t>
                       </w:r>
@@ -3987,9 +5433,12 @@
                       <w:r>
                         <w:t xml:space="preserve"> </w:t>
                       </w:r>
-                      <w:bookmarkEnd w:id="13"/>
                       <w:r>
-                        <w:t xml:space="preserve">Screenshot of Sent Email </w:t>
+                        <w:t>Screenshot of Sent Email</w:t>
+                      </w:r>
+                      <w:bookmarkEnd w:id="14"/>
+                      <w:r>
+                        <w:t xml:space="preserve"> </w:t>
                       </w:r>
                       <w:r>
                         <w:t xml:space="preserve"> </w:t>
@@ -4031,7 +5480,7 @@
                     <pic:cNvPicPr/>
                   </pic:nvPicPr>
                   <pic:blipFill>
-                    <a:blip r:embed="rId17">
+                    <a:blip r:embed="rId19">
                       <a:extLst>
                         <a:ext uri="{28A0092B-C50C-407E-A947-70E740481C1C}">
                           <a14:useLocalDpi xmlns:a14="http://schemas.microsoft.com/office/drawing/2010/main" val="0"/>
@@ -4091,7 +5540,7 @@
                     <pic:cNvPicPr/>
                   </pic:nvPicPr>
                   <pic:blipFill rotWithShape="1">
-                    <a:blip r:embed="rId18">
+                    <a:blip r:embed="rId20">
                       <a:extLst>
                         <a:ext uri="{28A0092B-C50C-407E-A947-70E740481C1C}">
                           <a14:useLocalDpi xmlns:a14="http://schemas.microsoft.com/office/drawing/2010/main" val="0"/>
@@ -4166,18 +5615,18 @@
       <w:pPr>
         <w:pStyle w:val="Heading2"/>
       </w:pPr>
-      <w:bookmarkStart w:id="13" w:name="_Toc211991397"/>
+      <w:bookmarkStart w:id="15" w:name="_Toc213084062"/>
       <w:r>
         <w:t>Summary of Key Correspondence Points</w:t>
       </w:r>
-      <w:bookmarkEnd w:id="13"/>
+      <w:bookmarkEnd w:id="15"/>
     </w:p>
     <w:p>
       <w:pPr>
         <w:pStyle w:val="Caption"/>
         <w:keepNext/>
       </w:pPr>
-      <w:bookmarkStart w:id="14" w:name="_Toc211991413"/>
+      <w:bookmarkStart w:id="16" w:name="_Toc213084094"/>
       <w:r>
         <w:t xml:space="preserve">Table </w:t>
       </w:r>
@@ -4225,7 +5674,7 @@
       <w:r>
         <w:t xml:space="preserve"> Response Summary</w:t>
       </w:r>
-      <w:bookmarkEnd w:id="14"/>
+      <w:bookmarkEnd w:id="16"/>
     </w:p>
     <w:tbl>
       <w:tblPr>
@@ -4918,7 +6367,7 @@
         <w:pStyle w:val="Caption"/>
         <w:keepNext/>
       </w:pPr>
-      <w:bookmarkStart w:id="15" w:name="_Toc211991414"/>
+      <w:bookmarkStart w:id="17" w:name="_Toc213084095"/>
       <w:r>
         <w:t xml:space="preserve">Table </w:t>
       </w:r>
@@ -4958,7 +6407,7 @@
       <w:r>
         <w:t>Follow-Up Inquiry</w:t>
       </w:r>
-      <w:bookmarkEnd w:id="15"/>
+      <w:bookmarkEnd w:id="17"/>
     </w:p>
     <w:tbl>
       <w:tblPr>
@@ -5387,11 +6836,11 @@
       <w:pPr>
         <w:pStyle w:val="Heading2"/>
       </w:pPr>
-      <w:bookmarkStart w:id="16" w:name="_Toc211991398"/>
+      <w:bookmarkStart w:id="18" w:name="_Toc213084063"/>
       <w:r>
         <w:t>Critical Research Limitations</w:t>
       </w:r>
-      <w:bookmarkEnd w:id="16"/>
+      <w:bookmarkEnd w:id="18"/>
     </w:p>
     <w:p>
       <w:pPr>
@@ -5482,14 +6931,14 @@
       <w:pPr>
         <w:pStyle w:val="Heading1"/>
       </w:pPr>
-      <w:bookmarkStart w:id="17" w:name="_Toc211991400"/>
+      <w:bookmarkStart w:id="19" w:name="_Toc213084064"/>
       <w:r>
         <w:t>Specific</w:t>
       </w:r>
       <w:r>
         <w:t xml:space="preserve"> Name of IoT Application</w:t>
       </w:r>
-      <w:bookmarkEnd w:id="17"/>
+      <w:bookmarkEnd w:id="19"/>
     </w:p>
     <w:p>
       <w:pPr>
@@ -5530,11 +6979,11 @@
       <w:pPr>
         <w:pStyle w:val="Heading1"/>
       </w:pPr>
-      <w:bookmarkStart w:id="18" w:name="_Toc211991401"/>
+      <w:bookmarkStart w:id="20" w:name="_Toc213084065"/>
       <w:r>
         <w:t>Specific Date for Case-Study Implementation</w:t>
       </w:r>
-      <w:bookmarkEnd w:id="18"/>
+      <w:bookmarkEnd w:id="20"/>
     </w:p>
     <w:p>
       <w:pPr>
@@ -5580,11 +7029,11 @@
       <w:pPr>
         <w:pStyle w:val="Heading1"/>
       </w:pPr>
-      <w:bookmarkStart w:id="19" w:name="_Toc211991402"/>
+      <w:bookmarkStart w:id="21" w:name="_Toc213084066"/>
       <w:r>
         <w:t>Name of IoT Vertical Application</w:t>
       </w:r>
-      <w:bookmarkEnd w:id="19"/>
+      <w:bookmarkEnd w:id="21"/>
     </w:p>
     <w:p>
       <w:pPr>
@@ -5627,11 +7076,11 @@
       <w:pPr>
         <w:pStyle w:val="Heading1"/>
       </w:pPr>
-      <w:bookmarkStart w:id="20" w:name="_Toc211991403"/>
+      <w:bookmarkStart w:id="22" w:name="_Toc213084067"/>
       <w:r>
         <w:t>Specific Functions Performed by IoT in the Case Study</w:t>
       </w:r>
-      <w:bookmarkEnd w:id="20"/>
+      <w:bookmarkEnd w:id="22"/>
     </w:p>
     <w:p>
       <w:pPr>
@@ -5689,11 +7138,11 @@
       <w:pPr>
         <w:pStyle w:val="Heading2"/>
       </w:pPr>
-      <w:bookmarkStart w:id="21" w:name="_Toc211991404"/>
+      <w:bookmarkStart w:id="23" w:name="_Toc213084068"/>
       <w:r>
         <w:t>Functions Performed by the Sensing Devices</w:t>
       </w:r>
-      <w:bookmarkEnd w:id="21"/>
+      <w:bookmarkEnd w:id="23"/>
       <w:r>
         <w:t xml:space="preserve"> </w:t>
       </w:r>
@@ -5754,7 +7203,7 @@
                                 <w:szCs w:val="24"/>
                               </w:rPr>
                             </w:pPr>
-                            <w:bookmarkStart w:id="22" w:name="_Toc211991410"/>
+                            <w:bookmarkStart w:id="24" w:name="_Toc213084089"/>
                             <w:r>
                               <w:t xml:space="preserve">Figure </w:t>
                             </w:r>
@@ -5794,6 +7243,7 @@
                             <w:r>
                               <w:t>WS-2902 Home Wi-Fi Weather Station</w:t>
                             </w:r>
+                            <w:bookmarkEnd w:id="24"/>
                           </w:p>
                           <w:p/>
                           <w:p>
@@ -5806,6 +7256,7 @@
                                 <w:szCs w:val="24"/>
                               </w:rPr>
                             </w:pPr>
+                            <w:bookmarkStart w:id="25" w:name="_Toc213084090"/>
                             <w:r>
                               <w:t xml:space="preserve">Figure </w:t>
                             </w:r>
@@ -5845,7 +7296,7 @@
                             <w:r>
                               <w:t>WS-2902 Home Wi-Fi Weather Station</w:t>
                             </w:r>
-                            <w:bookmarkEnd w:id="22"/>
+                            <w:bookmarkEnd w:id="25"/>
                           </w:p>
                         </w:txbxContent>
                       </wps:txbx>
@@ -5876,7 +7327,7 @@
                           <w:szCs w:val="24"/>
                         </w:rPr>
                       </w:pPr>
-                      <w:bookmarkStart w:id="24" w:name="_Toc211991410"/>
+                      <w:bookmarkStart w:id="26" w:name="_Toc213084089"/>
                       <w:r>
                         <w:t xml:space="preserve">Figure </w:t>
                       </w:r>
@@ -5916,6 +7367,7 @@
                       <w:r>
                         <w:t>WS-2902 Home Wi-Fi Weather Station</w:t>
                       </w:r>
+                      <w:bookmarkEnd w:id="26"/>
                     </w:p>
                     <w:p/>
                     <w:p>
@@ -5928,6 +7380,7 @@
                           <w:szCs w:val="24"/>
                         </w:rPr>
                       </w:pPr>
+                      <w:bookmarkStart w:id="27" w:name="_Toc213084090"/>
                       <w:r>
                         <w:t xml:space="preserve">Figure </w:t>
                       </w:r>
@@ -5967,7 +7420,7 @@
                       <w:r>
                         <w:t>WS-2902 Home Wi-Fi Weather Station</w:t>
                       </w:r>
-                      <w:bookmarkEnd w:id="24"/>
+                      <w:bookmarkEnd w:id="27"/>
                     </w:p>
                   </w:txbxContent>
                 </v:textbox>
@@ -6007,7 +7460,7 @@
                     </pic:cNvPicPr>
                   </pic:nvPicPr>
                   <pic:blipFill>
-                    <a:blip r:embed="rId19">
+                    <a:blip r:embed="rId21">
                       <a:extLst>
                         <a:ext uri="{28A0092B-C50C-407E-A947-70E740481C1C}">
                           <a14:useLocalDpi xmlns:a14="http://schemas.microsoft.com/office/drawing/2010/main" val="0"/>
@@ -6114,7 +7567,7 @@
         <w:pStyle w:val="Caption"/>
         <w:keepNext/>
       </w:pPr>
-      <w:bookmarkStart w:id="23" w:name="_Toc211991415"/>
+      <w:bookmarkStart w:id="28" w:name="_Toc213084096"/>
       <w:r>
         <w:lastRenderedPageBreak/>
         <w:t xml:space="preserve">Table </w:t>
@@ -6158,7 +7611,7 @@
       <w:r>
         <w:t>functions</w:t>
       </w:r>
-      <w:bookmarkEnd w:id="23"/>
+      <w:bookmarkEnd w:id="28"/>
     </w:p>
     <w:tbl>
       <w:tblPr>
@@ -6647,14 +8100,14 @@
       <w:pPr>
         <w:pStyle w:val="Heading2"/>
       </w:pPr>
-      <w:bookmarkStart w:id="24" w:name="_Toc211991405"/>
+      <w:bookmarkStart w:id="29" w:name="_Toc213084069"/>
       <w:r>
         <w:t xml:space="preserve">Functions Performed by the </w:t>
       </w:r>
-      <w:bookmarkEnd w:id="24"/>
       <w:r>
         <w:t>WI-FI Router</w:t>
       </w:r>
+      <w:bookmarkEnd w:id="29"/>
     </w:p>
     <w:p>
       <w:pPr>
@@ -6700,7 +8153,7 @@
         <w:pStyle w:val="Caption"/>
         <w:keepNext/>
       </w:pPr>
-      <w:bookmarkStart w:id="25" w:name="_Toc211991416"/>
+      <w:bookmarkStart w:id="30" w:name="_Toc213084097"/>
       <w:r>
         <w:t xml:space="preserve">Table </w:t>
       </w:r>
@@ -6743,7 +8196,7 @@
       <w:r>
         <w:t>Functions</w:t>
       </w:r>
-      <w:bookmarkEnd w:id="25"/>
+      <w:bookmarkEnd w:id="30"/>
     </w:p>
     <w:tbl>
       <w:tblPr>
@@ -7217,15 +8670,15 @@
       <w:pPr>
         <w:pStyle w:val="Heading2"/>
       </w:pPr>
-      <w:bookmarkStart w:id="26" w:name="_Toc211991406"/>
+      <w:bookmarkStart w:id="31" w:name="_Toc213084070"/>
       <w:r>
         <w:lastRenderedPageBreak/>
         <w:t xml:space="preserve">Functions Performed by the Cloud </w:t>
       </w:r>
-      <w:bookmarkEnd w:id="26"/>
       <w:r>
         <w:t>Services</w:t>
       </w:r>
+      <w:bookmarkEnd w:id="31"/>
     </w:p>
     <w:p>
       <w:pPr>
@@ -7305,7 +8758,7 @@
         <w:pStyle w:val="Caption"/>
         <w:keepNext/>
       </w:pPr>
-      <w:bookmarkStart w:id="27" w:name="_Toc211991417"/>
+      <w:bookmarkStart w:id="32" w:name="_Toc213084098"/>
       <w:r>
         <w:t xml:space="preserve">Table </w:t>
       </w:r>
@@ -7348,7 +8801,7 @@
       <w:r>
         <w:t xml:space="preserve"> Functions</w:t>
       </w:r>
-      <w:bookmarkEnd w:id="27"/>
+      <w:bookmarkEnd w:id="32"/>
     </w:p>
     <w:tbl>
       <w:tblPr>
@@ -7809,6 +9262,7 @@
           <w:rFonts w:eastAsia="Times New Roman"/>
         </w:rPr>
       </w:pPr>
+      <w:bookmarkStart w:id="33" w:name="_Toc213084071"/>
       <w:r>
         <w:rPr>
           <w:rFonts w:eastAsia="Times New Roman"/>
@@ -7833,14 +9287,17 @@
         </w:rPr>
         <w:t xml:space="preserve"> for the IoT Application</w:t>
       </w:r>
+      <w:bookmarkEnd w:id="33"/>
     </w:p>
     <w:p>
       <w:pPr>
         <w:pStyle w:val="Heading2"/>
       </w:pPr>
+      <w:bookmarkStart w:id="34" w:name="_Toc213084072"/>
       <w:r>
         <w:t>Location and Topology of IoT Nodes</w:t>
       </w:r>
+      <w:bookmarkEnd w:id="34"/>
     </w:p>
     <w:p>
       <w:pPr>
@@ -8069,6 +9526,7 @@
                                 <w:szCs w:val="24"/>
                               </w:rPr>
                             </w:pPr>
+                            <w:bookmarkStart w:id="35" w:name="_Toc213084091"/>
                             <w:r>
                               <w:t xml:space="preserve">Figure </w:t>
                             </w:r>
@@ -8089,6 +9547,7 @@
                             <w:r>
                               <w:t>Merbok Estuary During Monsoon</w:t>
                             </w:r>
+                            <w:bookmarkEnd w:id="35"/>
                           </w:p>
                         </w:txbxContent>
                       </wps:txbx>
@@ -8119,41 +9578,28 @@
                           <w:szCs w:val="24"/>
                         </w:rPr>
                       </w:pPr>
+                      <w:bookmarkStart w:id="36" w:name="_Toc213084091"/>
                       <w:r>
                         <w:t xml:space="preserve">Figure </w:t>
                       </w:r>
-                      <w:r>
-                        <w:fldChar w:fldCharType="begin"/>
-                      </w:r>
-                      <w:r>
-                        <w:instrText xml:space="preserve"> SEQ Figure \* ARABIC </w:instrText>
-                      </w:r>
-                      <w:r>
-                        <w:fldChar w:fldCharType="separate"/>
-                      </w:r>
-                      <w:r>
-                        <w:rPr>
-                          <w:noProof/>
-                        </w:rPr>
-                        <w:t>5</w:t>
-                      </w:r>
-                      <w:r>
-                        <w:fldChar w:fldCharType="end"/>
-                      </w:r>
+                      <w:fldSimple w:instr=" SEQ Figure \* ARABIC ">
+                        <w:r>
+                          <w:rPr>
+                            <w:noProof/>
+                          </w:rPr>
+                          <w:t>5</w:t>
+                        </w:r>
+                      </w:fldSimple>
                       <w:r>
                         <w:t xml:space="preserve"> </w:t>
                       </w:r>
                       <w:r>
                         <w:t xml:space="preserve"> Observation of the Freshwater Inflow Event Using IoT Devices at an Oyster Farm in the </w:t>
                       </w:r>
-                      <w:proofErr w:type="spellStart"/>
                       <w:r>
-                        <w:t>Merbok</w:t>
+                        <w:t>Merbok Estuary During Monsoon</w:t>
                       </w:r>
-                      <w:proofErr w:type="spellEnd"/>
-                      <w:r>
-                        <w:t xml:space="preserve"> Estuary During Monsoon</w:t>
-                      </w:r>
+                      <w:bookmarkEnd w:id="36"/>
                     </w:p>
                   </w:txbxContent>
                 </v:textbox>
@@ -8193,7 +9639,7 @@
                     </pic:cNvPicPr>
                   </pic:nvPicPr>
                   <pic:blipFill>
-                    <a:blip r:embed="rId20" cstate="print">
+                    <a:blip r:embed="rId22" cstate="print">
                       <a:extLst>
                         <a:ext uri="{28A0092B-C50C-407E-A947-70E740481C1C}">
                           <a14:useLocalDpi xmlns:a14="http://schemas.microsoft.com/office/drawing/2010/main" val="0"/>
@@ -8233,9 +9679,11 @@
           <w:numId w:val="3"/>
         </w:numPr>
       </w:pPr>
+      <w:bookmarkStart w:id="37" w:name="_Toc213084073"/>
       <w:r>
         <w:t>Type/Model of IoT Nodes</w:t>
       </w:r>
+      <w:bookmarkEnd w:id="37"/>
     </w:p>
     <w:p>
       <w:pPr>
@@ -8341,6 +9789,7 @@
                                 <w:noProof/>
                               </w:rPr>
                             </w:pPr>
+                            <w:bookmarkStart w:id="38" w:name="_Toc213084092"/>
                             <w:r>
                               <w:t xml:space="preserve">Figure </w:t>
                             </w:r>
@@ -8361,6 +9810,7 @@
                             <w:r>
                               <w:t>Merbok Estuary During Monsoon</w:t>
                             </w:r>
+                            <w:bookmarkEnd w:id="38"/>
                           </w:p>
                           <w:p/>
                           <w:p>
@@ -8371,6 +9821,7 @@
                                 <w:noProof/>
                               </w:rPr>
                             </w:pPr>
+                            <w:bookmarkStart w:id="39" w:name="_Toc213084093"/>
                             <w:r>
                               <w:t xml:space="preserve">Figure </w:t>
                             </w:r>
@@ -8388,6 +9839,7 @@
                             <w:r>
                               <w:t>Observation of the Freshwater Inflow Event Using IoT Devices at an Oyster Farm in the Merbok Estuary During Monsoon</w:t>
                             </w:r>
+                            <w:bookmarkEnd w:id="39"/>
                           </w:p>
                         </w:txbxContent>
                       </wps:txbx>
@@ -8416,41 +9868,28 @@
                           <w:noProof/>
                         </w:rPr>
                       </w:pPr>
+                      <w:bookmarkStart w:id="40" w:name="_Toc213084092"/>
                       <w:r>
                         <w:t xml:space="preserve">Figure </w:t>
                       </w:r>
-                      <w:r>
-                        <w:fldChar w:fldCharType="begin"/>
-                      </w:r>
-                      <w:r>
-                        <w:instrText xml:space="preserve"> SEQ Figure \* ARABIC </w:instrText>
-                      </w:r>
-                      <w:r>
-                        <w:fldChar w:fldCharType="separate"/>
-                      </w:r>
-                      <w:r>
-                        <w:rPr>
-                          <w:noProof/>
-                        </w:rPr>
-                        <w:t>6</w:t>
-                      </w:r>
-                      <w:r>
-                        <w:fldChar w:fldCharType="end"/>
-                      </w:r>
+                      <w:fldSimple w:instr=" SEQ Figure \* ARABIC ">
+                        <w:r>
+                          <w:rPr>
+                            <w:noProof/>
+                          </w:rPr>
+                          <w:t>6</w:t>
+                        </w:r>
+                      </w:fldSimple>
                       <w:r>
                         <w:t xml:space="preserve"> </w:t>
                       </w:r>
                       <w:r>
                         <w:t xml:space="preserve">Observation of the Freshwater Inflow Event Using IoT Devices at an Oyster Farm in the </w:t>
                       </w:r>
-                      <w:proofErr w:type="spellStart"/>
                       <w:r>
-                        <w:t>Merbok</w:t>
+                        <w:t>Merbok Estuary During Monsoon</w:t>
                       </w:r>
-                      <w:proofErr w:type="spellEnd"/>
-                      <w:r>
-                        <w:t xml:space="preserve"> Estuary During Monsoon</w:t>
-                      </w:r>
+                      <w:bookmarkEnd w:id="40"/>
                     </w:p>
                     <w:p/>
                     <w:p>
@@ -8461,41 +9900,25 @@
                           <w:noProof/>
                         </w:rPr>
                       </w:pPr>
+                      <w:bookmarkStart w:id="41" w:name="_Toc213084093"/>
                       <w:r>
                         <w:t xml:space="preserve">Figure </w:t>
                       </w:r>
-                      <w:r>
-                        <w:fldChar w:fldCharType="begin"/>
-                      </w:r>
-                      <w:r>
-                        <w:instrText xml:space="preserve"> SEQ Figure \* ARABIC </w:instrText>
-                      </w:r>
-                      <w:r>
-                        <w:fldChar w:fldCharType="separate"/>
-                      </w:r>
-                      <w:r>
-                        <w:rPr>
-                          <w:noProof/>
-                        </w:rPr>
-                        <w:t>7</w:t>
-                      </w:r>
-                      <w:r>
-                        <w:fldChar w:fldCharType="end"/>
-                      </w:r>
+                      <w:fldSimple w:instr=" SEQ Figure \* ARABIC ">
+                        <w:r>
+                          <w:rPr>
+                            <w:noProof/>
+                          </w:rPr>
+                          <w:t>7</w:t>
+                        </w:r>
+                      </w:fldSimple>
                       <w:r>
                         <w:t xml:space="preserve"> </w:t>
                       </w:r>
                       <w:r>
-                        <w:t xml:space="preserve">Observation of the Freshwater Inflow Event Using IoT Devices at an Oyster Farm in the </w:t>
+                        <w:t>Observation of the Freshwater Inflow Event Using IoT Devices at an Oyster Farm in the Merbok Estuary During Monsoon</w:t>
                       </w:r>
-                      <w:proofErr w:type="spellStart"/>
-                      <w:r>
-                        <w:t>Merbok</w:t>
-                      </w:r>
-                      <w:proofErr w:type="spellEnd"/>
-                      <w:r>
-                        <w:t xml:space="preserve"> Estuary During Monsoon</w:t>
-                      </w:r>
+                      <w:bookmarkEnd w:id="41"/>
                     </w:p>
                   </w:txbxContent>
                 </v:textbox>
@@ -8535,7 +9958,7 @@
                     </pic:cNvPicPr>
                   </pic:nvPicPr>
                   <pic:blipFill>
-                    <a:blip r:embed="rId21" cstate="print">
+                    <a:blip r:embed="rId23" cstate="print">
                       <a:extLst>
                         <a:ext uri="{28A0092B-C50C-407E-A947-70E740481C1C}">
                           <a14:useLocalDpi xmlns:a14="http://schemas.microsoft.com/office/drawing/2010/main" val="0"/>
@@ -8577,9 +10000,11 @@
       <w:pPr>
         <w:pStyle w:val="Heading2"/>
       </w:pPr>
+      <w:bookmarkStart w:id="42" w:name="_Toc213084074"/>
       <w:r>
         <w:t>Location and Type/Model of Gateway</w:t>
       </w:r>
+      <w:bookmarkEnd w:id="42"/>
     </w:p>
     <w:p>
       <w:pPr>
@@ -8628,9 +10053,11 @@
       <w:pPr>
         <w:pStyle w:val="Heading2"/>
       </w:pPr>
+      <w:bookmarkStart w:id="43" w:name="_Toc213084075"/>
       <w:r>
         <w:t>Internet Connectivity</w:t>
       </w:r>
+      <w:bookmarkEnd w:id="43"/>
     </w:p>
     <w:p>
       <w:pPr>
@@ -8707,9 +10134,11 @@
         <w:pStyle w:val="Heading2"/>
         <w:ind w:hanging="141"/>
       </w:pPr>
+      <w:bookmarkStart w:id="44" w:name="_Toc213084076"/>
       <w:r>
         <w:t>Cloud Connectivity</w:t>
       </w:r>
+      <w:bookmarkEnd w:id="44"/>
     </w:p>
     <w:p>
       <w:pPr>
@@ -8740,9 +10169,11 @@
       <w:pPr>
         <w:pStyle w:val="Heading2"/>
       </w:pPr>
+      <w:bookmarkStart w:id="45" w:name="_Toc213084077"/>
       <w:r>
         <w:t>Location of IoT Application Software</w:t>
       </w:r>
+      <w:bookmarkEnd w:id="45"/>
     </w:p>
     <w:p>
       <w:pPr>
@@ -8776,9 +10207,11 @@
       <w:pPr>
         <w:pStyle w:val="Heading2"/>
       </w:pPr>
+      <w:bookmarkStart w:id="46" w:name="_Toc213084078"/>
       <w:r>
         <w:t>Man-Machine Interface (MMI)</w:t>
       </w:r>
+      <w:bookmarkEnd w:id="46"/>
     </w:p>
     <w:p>
       <w:pPr>
@@ -8818,9 +10251,11 @@
       <w:pPr>
         <w:pStyle w:val="Heading1"/>
       </w:pPr>
+      <w:bookmarkStart w:id="47" w:name="_Toc213084079"/>
       <w:r>
         <w:t>Details of Wireless Communication Protocol/Standard used for Communication between IoT Nodes</w:t>
       </w:r>
+      <w:bookmarkEnd w:id="47"/>
     </w:p>
     <w:p>
       <w:pPr>
@@ -8858,6 +10293,7 @@
         <w:pStyle w:val="Caption"/>
         <w:keepNext/>
       </w:pPr>
+      <w:bookmarkStart w:id="48" w:name="_Toc213084099"/>
       <w:r>
         <w:t xml:space="preserve">Table </w:t>
       </w:r>
@@ -8881,6 +10317,7 @@
       <w:r>
         <w:t>Characteristic</w:t>
       </w:r>
+      <w:bookmarkEnd w:id="48"/>
     </w:p>
     <w:tbl>
       <w:tblPr>
@@ -9220,9 +10657,11 @@
       <w:pPr>
         <w:pStyle w:val="Heading1"/>
       </w:pPr>
+      <w:bookmarkStart w:id="49" w:name="_Toc213084080"/>
       <w:r>
         <w:t>Details of Wireless Communication Protocol/Standard used for Interconnecting IoT Nodes to the Internet</w:t>
       </w:r>
+      <w:bookmarkEnd w:id="49"/>
     </w:p>
     <w:p>
       <w:pPr>
@@ -9315,9 +10754,11 @@
       <w:pPr>
         <w:pStyle w:val="Heading1"/>
       </w:pPr>
+      <w:bookmarkStart w:id="50" w:name="_Toc213084081"/>
       <w:r>
         <w:t>Routing Protocol Deployed</w:t>
       </w:r>
+      <w:bookmarkEnd w:id="50"/>
     </w:p>
     <w:p>
       <w:pPr>
@@ -9410,9 +10851,11 @@
       <w:pPr>
         <w:pStyle w:val="Heading1"/>
       </w:pPr>
+      <w:bookmarkStart w:id="51" w:name="_Toc213084082"/>
       <w:r>
         <w:t>IoT Architecture</w:t>
       </w:r>
+      <w:bookmarkEnd w:id="51"/>
     </w:p>
     <w:p>
       <w:pPr>
@@ -9516,9 +10959,11 @@
       <w:pPr>
         <w:pStyle w:val="Heading1"/>
       </w:pPr>
+      <w:bookmarkStart w:id="52" w:name="_Toc213084083"/>
       <w:r>
         <w:t>Power Requirements for the Transmitters &amp; Receivers of the IoT Nodes</w:t>
       </w:r>
+      <w:bookmarkEnd w:id="52"/>
     </w:p>
     <w:p>
       <w:pPr>
@@ -9631,9 +11076,11 @@
       <w:pPr>
         <w:pStyle w:val="Heading1"/>
       </w:pPr>
+      <w:bookmarkStart w:id="53" w:name="_Toc213084084"/>
       <w:r>
         <w:t>Maximum Distance Coverage</w:t>
       </w:r>
+      <w:bookmarkEnd w:id="53"/>
     </w:p>
     <w:p>
       <w:pPr>
@@ -9716,9 +11163,11 @@
       <w:pPr>
         <w:pStyle w:val="Heading1"/>
       </w:pPr>
+      <w:bookmarkStart w:id="54" w:name="_Toc213084085"/>
       <w:r>
         <w:t>Security Features/Capabilities Built</w:t>
       </w:r>
+      <w:bookmarkEnd w:id="54"/>
     </w:p>
     <w:p>
       <w:pPr>
@@ -9798,7 +11247,7 @@
       </w:r>
     </w:p>
     <w:p/>
-    <w:bookmarkStart w:id="28" w:name="_Toc211991407"/>
+    <w:bookmarkStart w:id="55" w:name="_Toc213084086"/>
     <w:p>
       <w:pPr>
         <w:pStyle w:val="Heading1"/>
@@ -9907,7 +11356,7 @@
       <w:r>
         <w:t>s:</w:t>
       </w:r>
-      <w:bookmarkEnd w:id="28"/>
+      <w:bookmarkEnd w:id="55"/>
     </w:p>
     <w:p>
       <w:pPr>
@@ -9963,7 +11412,7 @@
       <w:r>
         <w:t xml:space="preserve"> 41(143). </w:t>
       </w:r>
-      <w:hyperlink r:id="rId22" w:history="1">
+      <w:hyperlink r:id="rId24" w:history="1">
         <w:r>
           <w:rPr>
             <w:rStyle w:val="Hyperlink"/>
@@ -9996,7 +11445,7 @@
       <w:r>
         <w:t xml:space="preserve">[3] Ambient Weather (n.d.). WS-2902 Smart Weather Station. Retrieved from </w:t>
       </w:r>
-      <w:hyperlink r:id="rId23" w:history="1">
+      <w:hyperlink r:id="rId25" w:history="1">
         <w:r>
           <w:rPr>
             <w:rStyle w:val="Hyperlink"/>
@@ -13178,7 +14627,7 @@
 </file>
 
 <file path=customXml/itemProps1.xml><?xml version="1.0" encoding="utf-8"?>
-<ds:datastoreItem xmlns:ds="http://schemas.openxmlformats.org/officeDocument/2006/customXml" ds:itemID="{9B9EE6DA-E9CF-4A0E-A73A-422A527D1E55}">
+<ds:datastoreItem xmlns:ds="http://schemas.openxmlformats.org/officeDocument/2006/customXml" ds:itemID="{AC3441A4-4996-425F-807B-71B407AE36BA}">
   <ds:schemaRefs>
     <ds:schemaRef ds:uri="http://schemas.openxmlformats.org/officeDocument/2006/bibliography"/>
   </ds:schemaRefs>

</xml_diff>